<commit_message>
Updated Database Schema Explenation
Finished the breakdown of each table.

List of updates that need to be completed on the Schema are added
</commit_message>
<xml_diff>
--- a/Database Schema Explanation.docx
+++ b/Database Schema Explanation.docx
@@ -1,6 +1,6 @@
 
 <file path=word/document.xml><?xml version="1.0" encoding="utf-8"?>
-<w:document xmlns:wpc="http://schemas.microsoft.com/office/word/2010/wordprocessingCanvas" xmlns:cx="http://schemas.microsoft.com/office/drawing/2014/chartex" xmlns:cx1="http://schemas.microsoft.com/office/drawing/2015/9/8/chartex" xmlns:cx2="http://schemas.microsoft.com/office/drawing/2015/10/21/chartex" xmlns:cx3="http://schemas.microsoft.com/office/drawing/2016/5/9/chartex" xmlns:cx4="http://schemas.microsoft.com/office/drawing/2016/5/10/chartex" xmlns:cx5="http://schemas.microsoft.com/office/drawing/2016/5/11/chartex" xmlns:cx6="http://schemas.microsoft.com/office/drawing/2016/5/12/chartex" xmlns:cx7="http://schemas.microsoft.com/office/drawing/2016/5/13/chartex" xmlns:cx8="http://schemas.microsoft.com/office/drawing/2016/5/14/chartex" xmlns:mc="http://schemas.openxmlformats.org/markup-compatibility/2006" xmlns:aink="http://schemas.microsoft.com/office/drawing/2016/ink" xmlns:am3d="http://schemas.microsoft.com/office/drawing/2017/model3d" xmlns:o="urn:schemas-microsoft-com:office:office" xmlns:r="http://schemas.openxmlformats.org/officeDocument/2006/relationships" xmlns:m="http://schemas.openxmlformats.org/officeDocument/2006/math" xmlns:v="urn:schemas-microsoft-com:vml" xmlns:wp14="http://schemas.microsoft.com/office/word/2010/wordprocessingDrawing" xmlns:wp="http://schemas.openxmlformats.org/drawingml/2006/wordprocessingDrawing" xmlns:w10="urn:schemas-microsoft-com:office:word" xmlns:w="http://schemas.openxmlformats.org/wordprocessingml/2006/main" xmlns:w14="http://schemas.microsoft.com/office/word/2010/wordml" xmlns:w15="http://schemas.microsoft.com/office/word/2012/wordml" xmlns:w16cex="http://schemas.microsoft.com/office/word/2018/wordml/cex" xmlns:w16cid="http://schemas.microsoft.com/office/word/2016/wordml/cid" xmlns:w16="http://schemas.microsoft.com/office/word/2018/wordml" xmlns:w16se="http://schemas.microsoft.com/office/word/2015/wordml/symex" xmlns:wpg="http://schemas.microsoft.com/office/word/2010/wordprocessingGroup" xmlns:wpi="http://schemas.microsoft.com/office/word/2010/wordprocessingInk" xmlns:wne="http://schemas.microsoft.com/office/word/2006/wordml" xmlns:wps="http://schemas.microsoft.com/office/word/2010/wordprocessingShape" mc:Ignorable="w14 w15 w16se w16cid w16 w16cex wp14">
+<w:document xmlns:wpc="http://schemas.microsoft.com/office/word/2010/wordprocessingCanvas" xmlns:cx="http://schemas.microsoft.com/office/drawing/2014/chartex" xmlns:cx1="http://schemas.microsoft.com/office/drawing/2015/9/8/chartex" xmlns:cx2="http://schemas.microsoft.com/office/drawing/2015/10/21/chartex" xmlns:cx3="http://schemas.microsoft.com/office/drawing/2016/5/9/chartex" xmlns:cx4="http://schemas.microsoft.com/office/drawing/2016/5/10/chartex" xmlns:cx5="http://schemas.microsoft.com/office/drawing/2016/5/11/chartex" xmlns:cx6="http://schemas.microsoft.com/office/drawing/2016/5/12/chartex" xmlns:cx7="http://schemas.microsoft.com/office/drawing/2016/5/13/chartex" xmlns:cx8="http://schemas.microsoft.com/office/drawing/2016/5/14/chartex" xmlns:mc="http://schemas.openxmlformats.org/markup-compatibility/2006" xmlns:aink="http://schemas.microsoft.com/office/drawing/2016/ink" xmlns:am3d="http://schemas.microsoft.com/office/drawing/2017/model3d" xmlns:o="urn:schemas-microsoft-com:office:office" xmlns:r="http://schemas.openxmlformats.org/officeDocument/2006/relationships" xmlns:m="http://schemas.openxmlformats.org/officeDocument/2006/math" xmlns:v="urn:schemas-microsoft-com:vml" xmlns:wp14="http://schemas.microsoft.com/office/word/2010/wordprocessingDrawing" xmlns:wp="http://schemas.openxmlformats.org/drawingml/2006/wordprocessingDrawing" xmlns:w10="urn:schemas-microsoft-com:office:word" xmlns:w="http://schemas.openxmlformats.org/wordprocessingml/2006/main" xmlns:w14="http://schemas.microsoft.com/office/word/2010/wordml" xmlns:w15="http://schemas.microsoft.com/office/word/2012/wordml" xmlns:w16cex="http://schemas.microsoft.com/office/word/2018/wordml/cex" xmlns:w16cid="http://schemas.microsoft.com/office/word/2016/wordml/cid" xmlns:w16="http://schemas.microsoft.com/office/word/2018/wordml" xmlns:w16sdtdh="http://schemas.microsoft.com/office/word/2020/wordml/sdtdatahash" xmlns:w16se="http://schemas.microsoft.com/office/word/2015/wordml/symex" xmlns:wpg="http://schemas.microsoft.com/office/word/2010/wordprocessingGroup" xmlns:wpi="http://schemas.microsoft.com/office/word/2010/wordprocessingInk" xmlns:wne="http://schemas.microsoft.com/office/word/2006/wordml" xmlns:wps="http://schemas.microsoft.com/office/word/2010/wordprocessingShape" mc:Ignorable="w14 w15 w16se w16cid w16 w16cex w16sdtdh wp14">
   <w:body>
     <w:p>
       <w:pPr>
@@ -131,9 +131,9 @@
           <w:noProof/>
         </w:rPr>
         <w:drawing>
-          <wp:inline distT="0" distB="0" distL="0" distR="0" wp14:anchorId="648C0543" wp14:editId="3213B443">
-            <wp:extent cx="5943600" cy="4468495"/>
-            <wp:effectExtent l="0" t="0" r="0" b="1905"/>
+          <wp:inline distT="0" distB="0" distL="0" distR="0" wp14:anchorId="648C0543" wp14:editId="53F165F3">
+            <wp:extent cx="5954359" cy="4476584"/>
+            <wp:effectExtent l="0" t="0" r="8890" b="635"/>
             <wp:docPr id="1" name="Picture 1"/>
             <wp:cNvGraphicFramePr>
               <a:graphicFrameLocks xmlns:a="http://schemas.openxmlformats.org/drawingml/2006/main" noChangeAspect="1"/>
@@ -160,7 +160,7 @@
                   <pic:spPr>
                     <a:xfrm>
                       <a:off x="0" y="0"/>
-                      <a:ext cx="5943600" cy="4468495"/>
+                      <a:ext cx="5954359" cy="4476584"/>
                     </a:xfrm>
                     <a:prstGeom prst="rect">
                       <a:avLst/>
@@ -181,11 +181,75 @@
           <w:bCs/>
         </w:rPr>
       </w:pPr>
-      <w:r>
+    </w:p>
+    <w:p>
+      <w:pPr>
+        <w:spacing w:after="0"/>
         <w:rPr>
           <w:b/>
           <w:bCs/>
         </w:rPr>
+      </w:pPr>
+    </w:p>
+    <w:p>
+      <w:pPr>
+        <w:spacing w:after="0"/>
+        <w:rPr>
+          <w:b/>
+          <w:bCs/>
+        </w:rPr>
+      </w:pPr>
+    </w:p>
+    <w:p>
+      <w:pPr>
+        <w:spacing w:after="0"/>
+        <w:rPr>
+          <w:b/>
+          <w:bCs/>
+        </w:rPr>
+      </w:pPr>
+    </w:p>
+    <w:p>
+      <w:pPr>
+        <w:spacing w:after="0"/>
+        <w:rPr>
+          <w:b/>
+          <w:bCs/>
+        </w:rPr>
+      </w:pPr>
+    </w:p>
+    <w:p>
+      <w:pPr>
+        <w:spacing w:after="0"/>
+        <w:rPr>
+          <w:b/>
+          <w:bCs/>
+        </w:rPr>
+      </w:pPr>
+    </w:p>
+    <w:p>
+      <w:pPr>
+        <w:spacing w:after="0"/>
+        <w:rPr>
+          <w:b/>
+          <w:bCs/>
+        </w:rPr>
+      </w:pPr>
+    </w:p>
+    <w:p>
+      <w:pPr>
+        <w:spacing w:after="0"/>
+        <w:rPr>
+          <w:b/>
+          <w:bCs/>
+        </w:rPr>
+      </w:pPr>
+      <w:r>
+        <w:rPr>
+          <w:b/>
+          <w:bCs/>
+        </w:rPr>
+        <w:lastRenderedPageBreak/>
         <w:t>Explanation</w:t>
       </w:r>
     </w:p>
@@ -371,7 +435,6 @@
           </w:tcPr>
           <w:p>
             <w:r>
-              <w:lastRenderedPageBreak/>
               <w:t>Email</w:t>
             </w:r>
           </w:p>
@@ -961,12 +1024,8 @@
       <w:pPr>
         <w:spacing w:after="0"/>
       </w:pPr>
-    </w:p>
-    <w:p>
-      <w:pPr>
-        <w:spacing w:after="0"/>
-      </w:pPr>
-      <w:r>
+      <w:r>
+        <w:lastRenderedPageBreak/>
         <w:t xml:space="preserve">Table has a list of all types of a location an address may be. Hospital, courthouse, personal residence, etc. </w:t>
       </w:r>
     </w:p>
@@ -1093,7 +1152,6 @@
                 <w:b/>
                 <w:bCs/>
               </w:rPr>
-              <w:lastRenderedPageBreak/>
               <w:t>Job</w:t>
             </w:r>
           </w:p>
@@ -1497,13 +1555,8 @@
             <w:tcW w:w="4675" w:type="dxa"/>
           </w:tcPr>
           <w:p>
-            <w:proofErr w:type="spellStart"/>
-            <w:r>
-              <w:t>Pk</w:t>
-            </w:r>
-            <w:proofErr w:type="spellEnd"/>
-            <w:r>
-              <w:t>/FK to relate Job.</w:t>
+            <w:r>
+              <w:t>Pk/FK to relate Job.</w:t>
             </w:r>
           </w:p>
         </w:tc>
@@ -1708,14 +1761,1007 @@
       <w:pPr>
         <w:spacing w:after="0"/>
       </w:pPr>
-      <w:bookmarkStart w:id="0" w:name="_GoBack"/>
-      <w:bookmarkEnd w:id="0"/>
-    </w:p>
-    <w:p>
-      <w:pPr>
-        <w:spacing w:after="0"/>
-      </w:pPr>
-    </w:p>
+    </w:p>
+    <w:p>
+      <w:pPr>
+        <w:spacing w:after="0"/>
+      </w:pPr>
+    </w:p>
+    <w:p>
+      <w:pPr>
+        <w:spacing w:after="0"/>
+      </w:pPr>
+      <w:r>
+        <w:lastRenderedPageBreak/>
+        <w:t>This table contains all status that a work order can have (see original requirement doc for values)</w:t>
+      </w:r>
+    </w:p>
+    <w:tbl>
+      <w:tblPr>
+        <w:tblStyle w:val="TableGrid"/>
+        <w:tblW w:w="0" w:type="auto"/>
+        <w:tblLook w:val="04A0" w:firstRow="1" w:lastRow="0" w:firstColumn="1" w:lastColumn="0" w:noHBand="0" w:noVBand="1"/>
+      </w:tblPr>
+      <w:tblGrid>
+        <w:gridCol w:w="4675"/>
+        <w:gridCol w:w="4675"/>
+      </w:tblGrid>
+      <w:tr>
+        <w:tc>
+          <w:tcPr>
+            <w:tcW w:w="9350" w:type="dxa"/>
+            <w:gridSpan w:val="2"/>
+          </w:tcPr>
+          <w:p>
+            <w:pPr>
+              <w:jc w:val="center"/>
+              <w:rPr>
+                <w:b/>
+                <w:bCs/>
+              </w:rPr>
+            </w:pPr>
+            <w:proofErr w:type="spellStart"/>
+            <w:r>
+              <w:rPr>
+                <w:b/>
+                <w:bCs/>
+              </w:rPr>
+              <w:t>WorkOrderStatus</w:t>
+            </w:r>
+            <w:proofErr w:type="spellEnd"/>
+          </w:p>
+        </w:tc>
+      </w:tr>
+      <w:tr>
+        <w:tc>
+          <w:tcPr>
+            <w:tcW w:w="4675" w:type="dxa"/>
+          </w:tcPr>
+          <w:p>
+            <w:r>
+              <w:t>ID</w:t>
+            </w:r>
+          </w:p>
+        </w:tc>
+        <w:tc>
+          <w:tcPr>
+            <w:tcW w:w="4675" w:type="dxa"/>
+          </w:tcPr>
+          <w:p>
+            <w:r>
+              <w:t>Internal ID for keeping track of items.</w:t>
+            </w:r>
+          </w:p>
+        </w:tc>
+      </w:tr>
+      <w:tr>
+        <w:tc>
+          <w:tcPr>
+            <w:tcW w:w="4675" w:type="dxa"/>
+          </w:tcPr>
+          <w:p>
+            <w:r>
+              <w:t>Description</w:t>
+            </w:r>
+          </w:p>
+        </w:tc>
+        <w:tc>
+          <w:tcPr>
+            <w:tcW w:w="4675" w:type="dxa"/>
+          </w:tcPr>
+          <w:p>
+            <w:r>
+              <w:t>Possible status of work order.</w:t>
+            </w:r>
+          </w:p>
+        </w:tc>
+      </w:tr>
+    </w:tbl>
+    <w:p>
+      <w:pPr>
+        <w:spacing w:after="0"/>
+      </w:pPr>
+    </w:p>
+    <w:p>
+      <w:pPr>
+        <w:spacing w:after="0"/>
+      </w:pPr>
+      <w:r>
+        <w:t>This table contains all status that an invoice can have (see original requirement doc for values)</w:t>
+      </w:r>
+    </w:p>
+    <w:tbl>
+      <w:tblPr>
+        <w:tblStyle w:val="TableGrid"/>
+        <w:tblW w:w="0" w:type="auto"/>
+        <w:tblLook w:val="04A0" w:firstRow="1" w:lastRow="0" w:firstColumn="1" w:lastColumn="0" w:noHBand="0" w:noVBand="1"/>
+      </w:tblPr>
+      <w:tblGrid>
+        <w:gridCol w:w="4675"/>
+        <w:gridCol w:w="4675"/>
+      </w:tblGrid>
+      <w:tr>
+        <w:tc>
+          <w:tcPr>
+            <w:tcW w:w="9350" w:type="dxa"/>
+            <w:gridSpan w:val="2"/>
+          </w:tcPr>
+          <w:p>
+            <w:pPr>
+              <w:jc w:val="center"/>
+              <w:rPr>
+                <w:b/>
+                <w:bCs/>
+              </w:rPr>
+            </w:pPr>
+            <w:proofErr w:type="spellStart"/>
+            <w:r>
+              <w:rPr>
+                <w:b/>
+                <w:bCs/>
+              </w:rPr>
+              <w:t>InvoiceStatus</w:t>
+            </w:r>
+            <w:proofErr w:type="spellEnd"/>
+          </w:p>
+        </w:tc>
+      </w:tr>
+      <w:tr>
+        <w:tc>
+          <w:tcPr>
+            <w:tcW w:w="4675" w:type="dxa"/>
+          </w:tcPr>
+          <w:p>
+            <w:r>
+              <w:t>ID</w:t>
+            </w:r>
+          </w:p>
+        </w:tc>
+        <w:tc>
+          <w:tcPr>
+            <w:tcW w:w="4675" w:type="dxa"/>
+          </w:tcPr>
+          <w:p>
+            <w:r>
+              <w:t>Internal ID for keeping track of items.</w:t>
+            </w:r>
+          </w:p>
+        </w:tc>
+      </w:tr>
+      <w:tr>
+        <w:tc>
+          <w:tcPr>
+            <w:tcW w:w="4675" w:type="dxa"/>
+          </w:tcPr>
+          <w:p>
+            <w:r>
+              <w:t>Description</w:t>
+            </w:r>
+          </w:p>
+        </w:tc>
+        <w:tc>
+          <w:tcPr>
+            <w:tcW w:w="4675" w:type="dxa"/>
+          </w:tcPr>
+          <w:p>
+            <w:r>
+              <w:t>Possible status of invoice.</w:t>
+            </w:r>
+          </w:p>
+        </w:tc>
+      </w:tr>
+    </w:tbl>
+    <w:p>
+      <w:pPr>
+        <w:spacing w:after="0"/>
+      </w:pPr>
+    </w:p>
+    <w:p>
+      <w:pPr>
+        <w:spacing w:after="0"/>
+      </w:pPr>
+      <w:r>
+        <w:t>This table holds all the information for a</w:t>
+      </w:r>
+      <w:r>
+        <w:t>n</w:t>
+      </w:r>
+      <w:r>
+        <w:t xml:space="preserve"> </w:t>
+      </w:r>
+      <w:r>
+        <w:t>Interpreter’s</w:t>
+      </w:r>
+      <w:r>
+        <w:t xml:space="preserve"> account.</w:t>
+      </w:r>
+    </w:p>
+    <w:tbl>
+      <w:tblPr>
+        <w:tblStyle w:val="TableGrid"/>
+        <w:tblW w:w="0" w:type="auto"/>
+        <w:tblLook w:val="04A0" w:firstRow="1" w:lastRow="0" w:firstColumn="1" w:lastColumn="0" w:noHBand="0" w:noVBand="1"/>
+      </w:tblPr>
+      <w:tblGrid>
+        <w:gridCol w:w="4675"/>
+        <w:gridCol w:w="4675"/>
+      </w:tblGrid>
+      <w:tr>
+        <w:tc>
+          <w:tcPr>
+            <w:tcW w:w="9350" w:type="dxa"/>
+            <w:gridSpan w:val="2"/>
+          </w:tcPr>
+          <w:p>
+            <w:pPr>
+              <w:jc w:val="center"/>
+              <w:rPr>
+                <w:b/>
+                <w:bCs/>
+              </w:rPr>
+            </w:pPr>
+            <w:r>
+              <w:rPr>
+                <w:b/>
+                <w:bCs/>
+              </w:rPr>
+              <w:t>Interpreter</w:t>
+            </w:r>
+          </w:p>
+        </w:tc>
+      </w:tr>
+      <w:tr>
+        <w:trPr>
+          <w:cantSplit/>
+        </w:trPr>
+        <w:tc>
+          <w:tcPr>
+            <w:tcW w:w="4675" w:type="dxa"/>
+          </w:tcPr>
+          <w:p>
+            <w:r>
+              <w:t>ID</w:t>
+            </w:r>
+          </w:p>
+        </w:tc>
+        <w:tc>
+          <w:tcPr>
+            <w:tcW w:w="4675" w:type="dxa"/>
+          </w:tcPr>
+          <w:p>
+            <w:r>
+              <w:t>Internal ID for keeping track of items.</w:t>
+            </w:r>
+          </w:p>
+        </w:tc>
+      </w:tr>
+      <w:tr>
+        <w:tc>
+          <w:tcPr>
+            <w:tcW w:w="4675" w:type="dxa"/>
+          </w:tcPr>
+          <w:p>
+            <w:r>
+              <w:t>FirstName</w:t>
+            </w:r>
+          </w:p>
+        </w:tc>
+        <w:tc>
+          <w:tcPr>
+            <w:tcW w:w="4675" w:type="dxa"/>
+          </w:tcPr>
+          <w:p>
+            <w:r>
+              <w:t xml:space="preserve">First name of </w:t>
+            </w:r>
+            <w:r>
+              <w:t>Interpreter</w:t>
+            </w:r>
+            <w:r>
+              <w:t>.</w:t>
+            </w:r>
+          </w:p>
+        </w:tc>
+      </w:tr>
+      <w:tr>
+        <w:tc>
+          <w:tcPr>
+            <w:tcW w:w="4675" w:type="dxa"/>
+          </w:tcPr>
+          <w:p>
+            <w:proofErr w:type="spellStart"/>
+            <w:r>
+              <w:t>MiddleName</w:t>
+            </w:r>
+            <w:proofErr w:type="spellEnd"/>
+          </w:p>
+        </w:tc>
+        <w:tc>
+          <w:tcPr>
+            <w:tcW w:w="4675" w:type="dxa"/>
+          </w:tcPr>
+          <w:p>
+            <w:r>
+              <w:t>Optional middle name of Interpreter.</w:t>
+            </w:r>
+          </w:p>
+        </w:tc>
+      </w:tr>
+      <w:tr>
+        <w:tc>
+          <w:tcPr>
+            <w:tcW w:w="4675" w:type="dxa"/>
+          </w:tcPr>
+          <w:p>
+            <w:proofErr w:type="spellStart"/>
+            <w:r>
+              <w:t>LastName</w:t>
+            </w:r>
+            <w:proofErr w:type="spellEnd"/>
+          </w:p>
+        </w:tc>
+        <w:tc>
+          <w:tcPr>
+            <w:tcW w:w="4675" w:type="dxa"/>
+          </w:tcPr>
+          <w:p>
+            <w:r>
+              <w:t>Last name of Interpreter.</w:t>
+            </w:r>
+          </w:p>
+        </w:tc>
+      </w:tr>
+      <w:tr>
+        <w:tc>
+          <w:tcPr>
+            <w:tcW w:w="4675" w:type="dxa"/>
+          </w:tcPr>
+          <w:p>
+            <w:proofErr w:type="spellStart"/>
+            <w:r>
+              <w:t>InterpreterID</w:t>
+            </w:r>
+            <w:proofErr w:type="spellEnd"/>
+          </w:p>
+        </w:tc>
+        <w:tc>
+          <w:tcPr>
+            <w:tcW w:w="4675" w:type="dxa"/>
+          </w:tcPr>
+          <w:p>
+            <w:r>
+              <w:t>Integer number to serve as placeholder until actual interpret ID contents is determined.</w:t>
+            </w:r>
+          </w:p>
+        </w:tc>
+      </w:tr>
+      <w:tr>
+        <w:tc>
+          <w:tcPr>
+            <w:tcW w:w="4675" w:type="dxa"/>
+          </w:tcPr>
+          <w:p>
+            <w:proofErr w:type="spellStart"/>
+            <w:r>
+              <w:t>PhoneNumber</w:t>
+            </w:r>
+            <w:proofErr w:type="spellEnd"/>
+          </w:p>
+        </w:tc>
+        <w:tc>
+          <w:tcPr>
+            <w:tcW w:w="4675" w:type="dxa"/>
+          </w:tcPr>
+          <w:p>
+            <w:r>
+              <w:t>Phone number of Interpreter.</w:t>
+            </w:r>
+          </w:p>
+        </w:tc>
+      </w:tr>
+      <w:tr>
+        <w:tc>
+          <w:tcPr>
+            <w:tcW w:w="4675" w:type="dxa"/>
+          </w:tcPr>
+          <w:p>
+            <w:r>
+              <w:t>Email</w:t>
+            </w:r>
+          </w:p>
+        </w:tc>
+        <w:tc>
+          <w:tcPr>
+            <w:tcW w:w="4675" w:type="dxa"/>
+          </w:tcPr>
+          <w:p>
+            <w:r>
+              <w:t>Email of Interpreter. Must be unique as it functions as a candidate key. Used to login.</w:t>
+            </w:r>
+          </w:p>
+        </w:tc>
+      </w:tr>
+      <w:tr>
+        <w:tc>
+          <w:tcPr>
+            <w:tcW w:w="4675" w:type="dxa"/>
+          </w:tcPr>
+          <w:p>
+            <w:r>
+              <w:t>Username</w:t>
+            </w:r>
+          </w:p>
+        </w:tc>
+        <w:tc>
+          <w:tcPr>
+            <w:tcW w:w="4675" w:type="dxa"/>
+          </w:tcPr>
+          <w:p>
+            <w:r>
+              <w:t>Username associated with Interpreter</w:t>
+            </w:r>
+            <w:r>
+              <w:t xml:space="preserve"> </w:t>
+            </w:r>
+            <w:r>
+              <w:t>account. Must be unique as it functions as a candidate key. Used to login</w:t>
+            </w:r>
+          </w:p>
+        </w:tc>
+      </w:tr>
+      <w:tr>
+        <w:tc>
+          <w:tcPr>
+            <w:tcW w:w="4675" w:type="dxa"/>
+          </w:tcPr>
+          <w:p>
+            <w:r>
+              <w:t>Password</w:t>
+            </w:r>
+          </w:p>
+        </w:tc>
+        <w:tc>
+          <w:tcPr>
+            <w:tcW w:w="4675" w:type="dxa"/>
+          </w:tcPr>
+          <w:p>
+            <w:r>
+              <w:t>Password for Interpreter</w:t>
+            </w:r>
+            <w:r>
+              <w:t xml:space="preserve"> </w:t>
+            </w:r>
+            <w:r>
+              <w:t xml:space="preserve">account. Has certain restrictions placed upon what can be here enforced by Python code. </w:t>
+            </w:r>
+          </w:p>
+        </w:tc>
+      </w:tr>
+    </w:tbl>
+    <w:p>
+      <w:pPr>
+        <w:spacing w:after="0"/>
+      </w:pPr>
+    </w:p>
+    <w:p>
+      <w:pPr>
+        <w:spacing w:after="0"/>
+      </w:pPr>
+      <w:r>
+        <w:t xml:space="preserve">This table contains all the necessary information for a </w:t>
+      </w:r>
+      <w:proofErr w:type="spellStart"/>
+      <w:r>
+        <w:t>WorkOrder</w:t>
+      </w:r>
+      <w:proofErr w:type="spellEnd"/>
+      <w:r>
+        <w:t>.</w:t>
+      </w:r>
+    </w:p>
+    <w:tbl>
+      <w:tblPr>
+        <w:tblStyle w:val="TableGrid"/>
+        <w:tblW w:w="0" w:type="auto"/>
+        <w:tblLook w:val="04A0" w:firstRow="1" w:lastRow="0" w:firstColumn="1" w:lastColumn="0" w:noHBand="0" w:noVBand="1"/>
+      </w:tblPr>
+      <w:tblGrid>
+        <w:gridCol w:w="4675"/>
+        <w:gridCol w:w="4675"/>
+      </w:tblGrid>
+      <w:tr>
+        <w:tc>
+          <w:tcPr>
+            <w:tcW w:w="9350" w:type="dxa"/>
+            <w:gridSpan w:val="2"/>
+          </w:tcPr>
+          <w:p>
+            <w:pPr>
+              <w:jc w:val="center"/>
+              <w:rPr>
+                <w:b/>
+              </w:rPr>
+            </w:pPr>
+            <w:proofErr w:type="spellStart"/>
+            <w:r>
+              <w:rPr>
+                <w:b/>
+              </w:rPr>
+              <w:t>WorkOrder</w:t>
+            </w:r>
+            <w:proofErr w:type="spellEnd"/>
+          </w:p>
+        </w:tc>
+      </w:tr>
+      <w:tr>
+        <w:tc>
+          <w:tcPr>
+            <w:tcW w:w="4675" w:type="dxa"/>
+          </w:tcPr>
+          <w:p>
+            <w:r>
+              <w:t>ID</w:t>
+            </w:r>
+          </w:p>
+        </w:tc>
+        <w:tc>
+          <w:tcPr>
+            <w:tcW w:w="4675" w:type="dxa"/>
+          </w:tcPr>
+          <w:p>
+            <w:r>
+              <w:t>Internal ID for keeping track of items.</w:t>
+            </w:r>
+          </w:p>
+        </w:tc>
+      </w:tr>
+      <w:tr>
+        <w:tc>
+          <w:tcPr>
+            <w:tcW w:w="4675" w:type="dxa"/>
+          </w:tcPr>
+          <w:p>
+            <w:proofErr w:type="spellStart"/>
+            <w:r>
+              <w:t>CheckedInTime</w:t>
+            </w:r>
+            <w:proofErr w:type="spellEnd"/>
+          </w:p>
+        </w:tc>
+        <w:tc>
+          <w:tcPr>
+            <w:tcW w:w="4675" w:type="dxa"/>
+          </w:tcPr>
+          <w:p>
+            <w:r>
+              <w:t xml:space="preserve">Time value. Represents the actual time that the interpreter arrived and checked in at the location. Nullable, and if </w:t>
+            </w:r>
+            <w:r>
+              <w:t>so,</w:t>
+            </w:r>
+            <w:r>
+              <w:t xml:space="preserve"> time set in corresponding job</w:t>
+            </w:r>
+            <w:r>
+              <w:t xml:space="preserve"> is used.</w:t>
+            </w:r>
+          </w:p>
+        </w:tc>
+      </w:tr>
+      <w:tr>
+        <w:tc>
+          <w:tcPr>
+            <w:tcW w:w="4675" w:type="dxa"/>
+          </w:tcPr>
+          <w:p>
+            <w:proofErr w:type="spellStart"/>
+            <w:r>
+              <w:t>ActualStart</w:t>
+            </w:r>
+            <w:proofErr w:type="spellEnd"/>
+          </w:p>
+        </w:tc>
+        <w:tc>
+          <w:tcPr>
+            <w:tcW w:w="4675" w:type="dxa"/>
+          </w:tcPr>
+          <w:p>
+            <w:r>
+              <w:t xml:space="preserve">Time value. Represents the actual time that the interpreter started their services. Nullable, and if so, time set in corresponding job is used. </w:t>
+            </w:r>
+          </w:p>
+        </w:tc>
+      </w:tr>
+      <w:tr>
+        <w:tc>
+          <w:tcPr>
+            <w:tcW w:w="4675" w:type="dxa"/>
+          </w:tcPr>
+          <w:p>
+            <w:proofErr w:type="spellStart"/>
+            <w:r>
+              <w:t>ActualEnd</w:t>
+            </w:r>
+            <w:proofErr w:type="spellEnd"/>
+          </w:p>
+        </w:tc>
+        <w:tc>
+          <w:tcPr>
+            <w:tcW w:w="4675" w:type="dxa"/>
+          </w:tcPr>
+          <w:p>
+            <w:r>
+              <w:t xml:space="preserve">Time value. Represents the actual time that the interpreter ended their services. Nullable, and if so, time set in corresponding job is used. </w:t>
+            </w:r>
+          </w:p>
+        </w:tc>
+      </w:tr>
+      <w:tr>
+        <w:tc>
+          <w:tcPr>
+            <w:tcW w:w="4675" w:type="dxa"/>
+          </w:tcPr>
+          <w:p>
+            <w:proofErr w:type="spellStart"/>
+            <w:r>
+              <w:t>InvoiceID</w:t>
+            </w:r>
+            <w:proofErr w:type="spellEnd"/>
+          </w:p>
+        </w:tc>
+        <w:tc>
+          <w:tcPr>
+            <w:tcW w:w="4675" w:type="dxa"/>
+          </w:tcPr>
+          <w:p>
+            <w:r>
+              <w:t xml:space="preserve">Foreign key representing the corresponding invoice. Set when the invoice is generated after the </w:t>
+            </w:r>
+            <w:proofErr w:type="spellStart"/>
+            <w:r>
+              <w:t>WorkOrder</w:t>
+            </w:r>
+            <w:proofErr w:type="spellEnd"/>
+            <w:r>
+              <w:t xml:space="preserve"> has been set to one of the complete status values.</w:t>
+            </w:r>
+          </w:p>
+        </w:tc>
+      </w:tr>
+      <w:tr>
+        <w:tc>
+          <w:tcPr>
+            <w:tcW w:w="4675" w:type="dxa"/>
+          </w:tcPr>
+          <w:p>
+            <w:proofErr w:type="spellStart"/>
+            <w:r>
+              <w:t>StatusID</w:t>
+            </w:r>
+            <w:proofErr w:type="spellEnd"/>
+          </w:p>
+        </w:tc>
+        <w:tc>
+          <w:tcPr>
+            <w:tcW w:w="4675" w:type="dxa"/>
+          </w:tcPr>
+          <w:p>
+            <w:r>
+              <w:t xml:space="preserve">The status of the invoice. </w:t>
+            </w:r>
+          </w:p>
+        </w:tc>
+      </w:tr>
+    </w:tbl>
+    <w:p>
+      <w:pPr>
+        <w:spacing w:after="0"/>
+      </w:pPr>
+      <w:r>
+        <w:lastRenderedPageBreak/>
+        <w:t>This table contains all the relevant information for the invoice</w:t>
+      </w:r>
+    </w:p>
+    <w:tbl>
+      <w:tblPr>
+        <w:tblStyle w:val="TableGrid"/>
+        <w:tblW w:w="0" w:type="auto"/>
+        <w:tblLook w:val="04A0" w:firstRow="1" w:lastRow="0" w:firstColumn="1" w:lastColumn="0" w:noHBand="0" w:noVBand="1"/>
+      </w:tblPr>
+      <w:tblGrid>
+        <w:gridCol w:w="4675"/>
+        <w:gridCol w:w="4675"/>
+      </w:tblGrid>
+      <w:tr>
+        <w:tc>
+          <w:tcPr>
+            <w:tcW w:w="9350" w:type="dxa"/>
+            <w:gridSpan w:val="2"/>
+          </w:tcPr>
+          <w:p>
+            <w:pPr>
+              <w:jc w:val="center"/>
+              <w:rPr>
+                <w:b/>
+                <w:bCs/>
+              </w:rPr>
+            </w:pPr>
+            <w:r>
+              <w:rPr>
+                <w:b/>
+                <w:bCs/>
+              </w:rPr>
+              <w:t>Invoice</w:t>
+            </w:r>
+          </w:p>
+        </w:tc>
+      </w:tr>
+      <w:tr>
+        <w:tc>
+          <w:tcPr>
+            <w:tcW w:w="4675" w:type="dxa"/>
+          </w:tcPr>
+          <w:p>
+            <w:r>
+              <w:t>ID</w:t>
+            </w:r>
+          </w:p>
+        </w:tc>
+        <w:tc>
+          <w:tcPr>
+            <w:tcW w:w="4675" w:type="dxa"/>
+          </w:tcPr>
+          <w:p>
+            <w:r>
+              <w:t>Internal ID for keeping track of items.</w:t>
+            </w:r>
+          </w:p>
+        </w:tc>
+      </w:tr>
+      <w:tr>
+        <w:tc>
+          <w:tcPr>
+            <w:tcW w:w="4675" w:type="dxa"/>
+          </w:tcPr>
+          <w:p>
+            <w:r>
+              <w:t>Payrate</w:t>
+            </w:r>
+          </w:p>
+        </w:tc>
+        <w:tc>
+          <w:tcPr>
+            <w:tcW w:w="4675" w:type="dxa"/>
+          </w:tcPr>
+          <w:p>
+            <w:r>
+              <w:t xml:space="preserve">The </w:t>
+            </w:r>
+            <w:r>
+              <w:t>per unit pay that an interpreter charges.</w:t>
+            </w:r>
+          </w:p>
+        </w:tc>
+      </w:tr>
+      <w:tr>
+        <w:tc>
+          <w:tcPr>
+            <w:tcW w:w="4675" w:type="dxa"/>
+          </w:tcPr>
+          <w:p>
+            <w:proofErr w:type="spellStart"/>
+            <w:r>
+              <w:t>UnitsWorked</w:t>
+            </w:r>
+            <w:proofErr w:type="spellEnd"/>
+          </w:p>
+        </w:tc>
+        <w:tc>
+          <w:tcPr>
+            <w:tcW w:w="4675" w:type="dxa"/>
+          </w:tcPr>
+          <w:p>
+            <w:r>
+              <w:t>The number of units worked in 15-minute increments rounded up to the nearest whole unit.</w:t>
+            </w:r>
+          </w:p>
+        </w:tc>
+      </w:tr>
+      <w:tr>
+        <w:tc>
+          <w:tcPr>
+            <w:tcW w:w="4675" w:type="dxa"/>
+          </w:tcPr>
+          <w:p>
+            <w:proofErr w:type="spellStart"/>
+            <w:r>
+              <w:t>ServiceAmount</w:t>
+            </w:r>
+            <w:proofErr w:type="spellEnd"/>
+          </w:p>
+        </w:tc>
+        <w:tc>
+          <w:tcPr>
+            <w:tcW w:w="4675" w:type="dxa"/>
+          </w:tcPr>
+          <w:p>
+            <w:r>
+              <w:t>Number of units worked multiplied by Payrate.</w:t>
+            </w:r>
+          </w:p>
+        </w:tc>
+      </w:tr>
+      <w:tr>
+        <w:tc>
+          <w:tcPr>
+            <w:tcW w:w="4675" w:type="dxa"/>
+          </w:tcPr>
+          <w:p>
+            <w:proofErr w:type="spellStart"/>
+            <w:r>
+              <w:t>MilesTraveled</w:t>
+            </w:r>
+            <w:proofErr w:type="spellEnd"/>
+          </w:p>
+        </w:tc>
+        <w:tc>
+          <w:tcPr>
+            <w:tcW w:w="4675" w:type="dxa"/>
+          </w:tcPr>
+          <w:p>
+            <w:r>
+              <w:t>Allow an interpreter to report the number of miles traveled getting to and from the location. Nullable, and if so, defaults to 0.</w:t>
+            </w:r>
+          </w:p>
+        </w:tc>
+      </w:tr>
+      <w:tr>
+        <w:tc>
+          <w:tcPr>
+            <w:tcW w:w="4675" w:type="dxa"/>
+          </w:tcPr>
+          <w:p>
+            <w:proofErr w:type="spellStart"/>
+            <w:r>
+              <w:t>TravelExpenses</w:t>
+            </w:r>
+            <w:proofErr w:type="spellEnd"/>
+          </w:p>
+        </w:tc>
+        <w:tc>
+          <w:tcPr>
+            <w:tcW w:w="4675" w:type="dxa"/>
+          </w:tcPr>
+          <w:p>
+            <w:r>
+              <w:t>Additional expenses incurred during the trip (ferry, toll roads, etc.). Nullable, and if so, defaults to 0.</w:t>
+            </w:r>
+          </w:p>
+        </w:tc>
+      </w:tr>
+      <w:tr>
+        <w:tc>
+          <w:tcPr>
+            <w:tcW w:w="4675" w:type="dxa"/>
+          </w:tcPr>
+          <w:p>
+            <w:proofErr w:type="spellStart"/>
+            <w:r>
+              <w:t>StatusID</w:t>
+            </w:r>
+            <w:proofErr w:type="spellEnd"/>
+          </w:p>
+        </w:tc>
+        <w:tc>
+          <w:tcPr>
+            <w:tcW w:w="4675" w:type="dxa"/>
+          </w:tcPr>
+          <w:p>
+            <w:r>
+              <w:t>Tells the currents status of the invoice.</w:t>
+            </w:r>
+          </w:p>
+        </w:tc>
+      </w:tr>
+    </w:tbl>
+    <w:p>
+      <w:pPr>
+        <w:spacing w:after="0"/>
+      </w:pPr>
+    </w:p>
+    <w:p>
+      <w:pPr>
+        <w:spacing w:after="0"/>
+      </w:pPr>
+      <w:r>
+        <w:t>This table joins work orders and the interpreter that they belong to</w:t>
+      </w:r>
+    </w:p>
+    <w:tbl>
+      <w:tblPr>
+        <w:tblStyle w:val="TableGrid"/>
+        <w:tblW w:w="0" w:type="auto"/>
+        <w:tblLook w:val="04A0" w:firstRow="1" w:lastRow="0" w:firstColumn="1" w:lastColumn="0" w:noHBand="0" w:noVBand="1"/>
+      </w:tblPr>
+      <w:tblGrid>
+        <w:gridCol w:w="4675"/>
+        <w:gridCol w:w="4675"/>
+      </w:tblGrid>
+      <w:tr>
+        <w:tc>
+          <w:tcPr>
+            <w:tcW w:w="9350" w:type="dxa"/>
+            <w:gridSpan w:val="2"/>
+          </w:tcPr>
+          <w:p>
+            <w:pPr>
+              <w:jc w:val="center"/>
+              <w:rPr>
+                <w:b/>
+                <w:bCs/>
+              </w:rPr>
+            </w:pPr>
+            <w:proofErr w:type="spellStart"/>
+            <w:r>
+              <w:rPr>
+                <w:b/>
+                <w:bCs/>
+              </w:rPr>
+              <w:t>PostedInvoice</w:t>
+            </w:r>
+            <w:proofErr w:type="spellEnd"/>
+          </w:p>
+        </w:tc>
+      </w:tr>
+      <w:tr>
+        <w:tc>
+          <w:tcPr>
+            <w:tcW w:w="4675" w:type="dxa"/>
+          </w:tcPr>
+          <w:p>
+            <w:proofErr w:type="spellStart"/>
+            <w:r>
+              <w:t>InterpreterID</w:t>
+            </w:r>
+            <w:proofErr w:type="spellEnd"/>
+          </w:p>
+        </w:tc>
+        <w:tc>
+          <w:tcPr>
+            <w:tcW w:w="4675" w:type="dxa"/>
+          </w:tcPr>
+          <w:p>
+            <w:r>
+              <w:t>PK/FK relating Interpreter to table</w:t>
+            </w:r>
+          </w:p>
+        </w:tc>
+      </w:tr>
+      <w:tr>
+        <w:tc>
+          <w:tcPr>
+            <w:tcW w:w="4675" w:type="dxa"/>
+          </w:tcPr>
+          <w:p>
+            <w:proofErr w:type="spellStart"/>
+            <w:r>
+              <w:t>WorkOrderID</w:t>
+            </w:r>
+            <w:proofErr w:type="spellEnd"/>
+          </w:p>
+        </w:tc>
+        <w:tc>
+          <w:tcPr>
+            <w:tcW w:w="4675" w:type="dxa"/>
+          </w:tcPr>
+          <w:p>
+            <w:r>
+              <w:t>PK/FK relating workorder to table</w:t>
+            </w:r>
+          </w:p>
+        </w:tc>
+      </w:tr>
+    </w:tbl>
     <w:p>
       <w:pPr>
         <w:spacing w:after="0"/>
@@ -1724,11 +2770,237 @@
           <w:bCs/>
         </w:rPr>
       </w:pPr>
-      <w:r>
+    </w:p>
+    <w:p>
+      <w:pPr>
+        <w:spacing w:after="0"/>
         <w:rPr>
           <w:b/>
           <w:bCs/>
         </w:rPr>
+      </w:pPr>
+    </w:p>
+    <w:p>
+      <w:pPr>
+        <w:spacing w:after="0"/>
+        <w:rPr>
+          <w:b/>
+          <w:bCs/>
+        </w:rPr>
+      </w:pPr>
+    </w:p>
+    <w:p>
+      <w:pPr>
+        <w:spacing w:after="0"/>
+        <w:rPr>
+          <w:b/>
+          <w:bCs/>
+        </w:rPr>
+      </w:pPr>
+    </w:p>
+    <w:p>
+      <w:pPr>
+        <w:spacing w:after="0"/>
+        <w:rPr>
+          <w:b/>
+          <w:bCs/>
+        </w:rPr>
+      </w:pPr>
+    </w:p>
+    <w:p>
+      <w:pPr>
+        <w:spacing w:after="0"/>
+        <w:rPr>
+          <w:b/>
+          <w:bCs/>
+        </w:rPr>
+      </w:pPr>
+    </w:p>
+    <w:p>
+      <w:pPr>
+        <w:spacing w:after="0"/>
+        <w:rPr>
+          <w:b/>
+          <w:bCs/>
+        </w:rPr>
+      </w:pPr>
+    </w:p>
+    <w:p>
+      <w:pPr>
+        <w:spacing w:after="0"/>
+        <w:rPr>
+          <w:b/>
+          <w:bCs/>
+        </w:rPr>
+      </w:pPr>
+    </w:p>
+    <w:p>
+      <w:pPr>
+        <w:spacing w:after="0"/>
+        <w:rPr>
+          <w:b/>
+          <w:bCs/>
+        </w:rPr>
+      </w:pPr>
+    </w:p>
+    <w:p>
+      <w:pPr>
+        <w:spacing w:after="0"/>
+        <w:rPr>
+          <w:b/>
+          <w:bCs/>
+        </w:rPr>
+      </w:pPr>
+    </w:p>
+    <w:p>
+      <w:pPr>
+        <w:spacing w:after="0"/>
+        <w:rPr>
+          <w:b/>
+          <w:bCs/>
+        </w:rPr>
+      </w:pPr>
+    </w:p>
+    <w:p>
+      <w:pPr>
+        <w:spacing w:after="0"/>
+        <w:rPr>
+          <w:b/>
+          <w:bCs/>
+        </w:rPr>
+      </w:pPr>
+    </w:p>
+    <w:p>
+      <w:pPr>
+        <w:spacing w:after="0"/>
+        <w:rPr>
+          <w:b/>
+          <w:bCs/>
+        </w:rPr>
+      </w:pPr>
+    </w:p>
+    <w:p>
+      <w:pPr>
+        <w:spacing w:after="0"/>
+        <w:rPr>
+          <w:b/>
+          <w:bCs/>
+        </w:rPr>
+      </w:pPr>
+    </w:p>
+    <w:p>
+      <w:pPr>
+        <w:spacing w:after="0"/>
+        <w:rPr>
+          <w:b/>
+          <w:bCs/>
+        </w:rPr>
+      </w:pPr>
+    </w:p>
+    <w:p>
+      <w:pPr>
+        <w:spacing w:after="0"/>
+        <w:rPr>
+          <w:b/>
+          <w:bCs/>
+        </w:rPr>
+      </w:pPr>
+    </w:p>
+    <w:p>
+      <w:pPr>
+        <w:spacing w:after="0"/>
+        <w:rPr>
+          <w:b/>
+          <w:bCs/>
+        </w:rPr>
+      </w:pPr>
+    </w:p>
+    <w:p>
+      <w:pPr>
+        <w:spacing w:after="0"/>
+        <w:rPr>
+          <w:b/>
+          <w:bCs/>
+        </w:rPr>
+      </w:pPr>
+    </w:p>
+    <w:p>
+      <w:pPr>
+        <w:spacing w:after="0"/>
+        <w:rPr>
+          <w:b/>
+          <w:bCs/>
+        </w:rPr>
+      </w:pPr>
+    </w:p>
+    <w:p>
+      <w:pPr>
+        <w:spacing w:after="0"/>
+        <w:rPr>
+          <w:b/>
+          <w:bCs/>
+        </w:rPr>
+      </w:pPr>
+    </w:p>
+    <w:p>
+      <w:pPr>
+        <w:spacing w:after="0"/>
+        <w:rPr>
+          <w:b/>
+          <w:bCs/>
+        </w:rPr>
+      </w:pPr>
+    </w:p>
+    <w:p>
+      <w:pPr>
+        <w:spacing w:after="0"/>
+        <w:rPr>
+          <w:b/>
+          <w:bCs/>
+        </w:rPr>
+      </w:pPr>
+    </w:p>
+    <w:p>
+      <w:pPr>
+        <w:spacing w:after="0"/>
+        <w:rPr>
+          <w:b/>
+          <w:bCs/>
+        </w:rPr>
+      </w:pPr>
+    </w:p>
+    <w:p>
+      <w:pPr>
+        <w:spacing w:after="0"/>
+        <w:rPr>
+          <w:b/>
+          <w:bCs/>
+        </w:rPr>
+      </w:pPr>
+    </w:p>
+    <w:p>
+      <w:pPr>
+        <w:spacing w:after="0"/>
+        <w:rPr>
+          <w:b/>
+          <w:bCs/>
+        </w:rPr>
+      </w:pPr>
+    </w:p>
+    <w:p>
+      <w:pPr>
+        <w:spacing w:after="0"/>
+        <w:rPr>
+          <w:b/>
+          <w:bCs/>
+        </w:rPr>
+      </w:pPr>
+      <w:r>
+        <w:rPr>
+          <w:b/>
+          <w:bCs/>
+        </w:rPr>
+        <w:lastRenderedPageBreak/>
         <w:t>Proposed Modifications</w:t>
       </w:r>
     </w:p>
@@ -1743,6 +3015,39 @@
       </w:pPr>
       <w:r>
         <w:t>Job Priority Levels</w:t>
+      </w:r>
+    </w:p>
+    <w:p>
+      <w:pPr>
+        <w:pStyle w:val="ListParagraph"/>
+        <w:numPr>
+          <w:ilvl w:val="1"/>
+          <w:numId w:val="1"/>
+        </w:numPr>
+        <w:spacing w:after="0"/>
+      </w:pPr>
+      <w:r>
+        <w:t xml:space="preserve">Need a way to classify what jobs are more urgent </w:t>
+      </w:r>
+      <w:r>
+        <w:t>than</w:t>
+      </w:r>
+      <w:r>
+        <w:t xml:space="preserve"> others. Either create an algorithm that will decide the need based on the type of appointment and the time until the appointment, or let a user mark a priority level. </w:t>
+      </w:r>
+    </w:p>
+    <w:p>
+      <w:pPr>
+        <w:pStyle w:val="ListParagraph"/>
+        <w:keepNext/>
+        <w:numPr>
+          <w:ilvl w:val="0"/>
+          <w:numId w:val="1"/>
+        </w:numPr>
+        <w:spacing w:after="0"/>
+      </w:pPr>
+      <w:r>
+        <w:t>Zip code</w:t>
       </w:r>
     </w:p>
     <w:p>
@@ -1756,8 +3061,7 @@
         <w:spacing w:after="0"/>
       </w:pPr>
       <w:r>
-        <w:lastRenderedPageBreak/>
-        <w:t xml:space="preserve">Need a way to classify what jobs are more urgent then others. Either create an algorithm that will decide the need based on the type of appointment and the time until the appointment, or let a user mark a priority level. </w:t>
+        <w:t>Zip code must be added to address table</w:t>
       </w:r>
     </w:p>
     <w:p>
@@ -1770,9 +3074,11 @@
         </w:numPr>
         <w:spacing w:after="0"/>
       </w:pPr>
-      <w:r>
-        <w:t>Zip code</w:t>
-      </w:r>
+      <w:proofErr w:type="spellStart"/>
+      <w:r>
+        <w:t>JobNumber</w:t>
+      </w:r>
+      <w:proofErr w:type="spellEnd"/>
     </w:p>
     <w:p>
       <w:pPr>
@@ -1785,7 +3091,7 @@
         <w:spacing w:after="0"/>
       </w:pPr>
       <w:r>
-        <w:t>Zip code must be added to address table</w:t>
+        <w:t xml:space="preserve">Must be changed to unique to meet requirements. In Job table. </w:t>
       </w:r>
     </w:p>
     <w:p>
@@ -1798,11 +3104,9 @@
         </w:numPr>
         <w:spacing w:after="0"/>
       </w:pPr>
-      <w:proofErr w:type="spellStart"/>
-      <w:r>
-        <w:t>JobNumber</w:t>
-      </w:r>
-      <w:proofErr w:type="spellEnd"/>
+      <w:r>
+        <w:t>Type of Interpreting Job</w:t>
+      </w:r>
     </w:p>
     <w:p>
       <w:pPr>
@@ -1815,7 +3119,7 @@
         <w:spacing w:after="0"/>
       </w:pPr>
       <w:r>
-        <w:t xml:space="preserve">Must be changed to unique to meet requirements. In Job table. </w:t>
+        <w:t xml:space="preserve">Need a way for the type of interpreting actions to be specified. Is this document translation? Live interpretation? Other kinds? New entry on Job and a new table needs to be created. </w:t>
       </w:r>
     </w:p>
     <w:p>
@@ -1829,7 +3133,7 @@
         <w:spacing w:after="0"/>
       </w:pPr>
       <w:r>
-        <w:t>Type of Interpreting Job</w:t>
+        <w:t>Comments</w:t>
       </w:r>
     </w:p>
     <w:p>
@@ -1843,7 +3147,7 @@
         <w:spacing w:after="0"/>
       </w:pPr>
       <w:r>
-        <w:t xml:space="preserve">Need a way for the type of interpreting actions to be specified. Is this document translation? Live interpretation? Other kinds? New entry on Job and a new table needs to be created. </w:t>
+        <w:t>Need a way to add comments to a specific job. Either by adding a field to create comments, or a new table that joins and stores comments.</w:t>
       </w:r>
     </w:p>
     <w:p>
@@ -1857,7 +3161,7 @@
         <w:spacing w:after="0"/>
       </w:pPr>
       <w:r>
-        <w:t>Comments</w:t>
+        <w:t>Job name</w:t>
       </w:r>
     </w:p>
     <w:p>
@@ -1871,7 +3175,7 @@
         <w:spacing w:after="0"/>
       </w:pPr>
       <w:r>
-        <w:t>Need a way to add comments to a specific job. Either by adding a field to create comments, or a new table that joins and stores comments.</w:t>
+        <w:t>Add a way to quickly search for a job based on the name. Possibly add to Job.</w:t>
       </w:r>
     </w:p>
     <w:p>
@@ -1884,8 +3188,13 @@
         </w:numPr>
         <w:spacing w:after="0"/>
       </w:pPr>
-      <w:r>
-        <w:t>Job name</w:t>
+      <w:proofErr w:type="spellStart"/>
+      <w:r>
+        <w:t>WorkOrder</w:t>
+      </w:r>
+      <w:proofErr w:type="spellEnd"/>
+      <w:r>
+        <w:t xml:space="preserve"> Table</w:t>
       </w:r>
     </w:p>
     <w:p>
@@ -1899,7 +3208,23 @@
         <w:spacing w:after="0"/>
       </w:pPr>
       <w:r>
-        <w:t>Add a way to quickly search for a job based on the name. Possibly add to Job.</w:t>
+        <w:t xml:space="preserve">Add association for work orders to </w:t>
+      </w:r>
+      <w:proofErr w:type="spellStart"/>
+      <w:r>
+        <w:t>JobCreator</w:t>
+      </w:r>
+      <w:proofErr w:type="spellEnd"/>
+      <w:r>
+        <w:t xml:space="preserve"> so a list can easily be seen. Also associate the </w:t>
+      </w:r>
+      <w:proofErr w:type="spellStart"/>
+      <w:r>
+        <w:t>WorkOrder</w:t>
+      </w:r>
+      <w:proofErr w:type="spellEnd"/>
+      <w:r>
+        <w:t xml:space="preserve"> entry to a Job so it all remains together.</w:t>
       </w:r>
     </w:p>
     <w:p>
@@ -1914,12 +3239,9 @@
       </w:pPr>
       <w:proofErr w:type="spellStart"/>
       <w:r>
-        <w:t>WorkOrder</w:t>
+        <w:t>InterpreterID</w:t>
       </w:r>
       <w:proofErr w:type="spellEnd"/>
-      <w:r>
-        <w:t xml:space="preserve"> Table</w:t>
-      </w:r>
     </w:p>
     <w:p>
       <w:pPr>
@@ -1932,7 +3254,63 @@
         <w:spacing w:after="0"/>
       </w:pPr>
       <w:r>
-        <w:t xml:space="preserve">Add association for work orders to </w:t>
+        <w:t>Talk to sponsor about what this value is</w:t>
+      </w:r>
+    </w:p>
+    <w:p>
+      <w:pPr>
+        <w:pStyle w:val="ListParagraph"/>
+        <w:keepNext/>
+        <w:numPr>
+          <w:ilvl w:val="0"/>
+          <w:numId w:val="1"/>
+        </w:numPr>
+        <w:spacing w:after="0"/>
+      </w:pPr>
+      <w:r>
+        <w:t>Passwords</w:t>
+      </w:r>
+    </w:p>
+    <w:p>
+      <w:pPr>
+        <w:pStyle w:val="ListParagraph"/>
+        <w:keepNext/>
+        <w:numPr>
+          <w:ilvl w:val="1"/>
+          <w:numId w:val="1"/>
+        </w:numPr>
+        <w:spacing w:after="0"/>
+      </w:pPr>
+      <w:r>
+        <w:t>Currently password requirements need one capital letter and one number</w:t>
+      </w:r>
+    </w:p>
+    <w:p>
+      <w:pPr>
+        <w:pStyle w:val="ListParagraph"/>
+        <w:keepNext/>
+        <w:numPr>
+          <w:ilvl w:val="0"/>
+          <w:numId w:val="1"/>
+        </w:numPr>
+        <w:spacing w:after="0"/>
+      </w:pPr>
+      <w:r>
+        <w:t>Invoices</w:t>
+      </w:r>
+    </w:p>
+    <w:p>
+      <w:pPr>
+        <w:pStyle w:val="ListParagraph"/>
+        <w:keepNext/>
+        <w:numPr>
+          <w:ilvl w:val="1"/>
+          <w:numId w:val="1"/>
+        </w:numPr>
+        <w:spacing w:after="0"/>
+      </w:pPr>
+      <w:r>
+        <w:t xml:space="preserve">Invoices needs a Join table to both </w:t>
       </w:r>
       <w:proofErr w:type="spellStart"/>
       <w:r>
@@ -1940,16 +3318,95 @@
       </w:r>
       <w:proofErr w:type="spellEnd"/>
       <w:r>
-        <w:t xml:space="preserve"> so a list can easily be seen. Also associate the </w:t>
-      </w:r>
+        <w:t xml:space="preserve"> and Interpreter</w:t>
+      </w:r>
+    </w:p>
+    <w:p>
+      <w:pPr>
+        <w:pStyle w:val="ListParagraph"/>
+        <w:keepNext/>
+        <w:numPr>
+          <w:ilvl w:val="2"/>
+          <w:numId w:val="1"/>
+        </w:numPr>
+        <w:spacing w:after="0"/>
+      </w:pPr>
+      <w:r>
+        <w:t>This is to keep a history of invoices in both</w:t>
+      </w:r>
+    </w:p>
+    <w:p>
+      <w:pPr>
+        <w:pStyle w:val="ListParagraph"/>
+        <w:keepNext/>
+        <w:numPr>
+          <w:ilvl w:val="2"/>
+          <w:numId w:val="1"/>
+        </w:numPr>
+        <w:spacing w:after="0"/>
+      </w:pPr>
+      <w:r>
+        <w:t>OR write real long SQL query to fix that</w:t>
+      </w:r>
+    </w:p>
+    <w:p>
+      <w:pPr>
+        <w:pStyle w:val="ListParagraph"/>
+        <w:keepNext/>
+        <w:numPr>
+          <w:ilvl w:val="0"/>
+          <w:numId w:val="1"/>
+        </w:numPr>
+        <w:spacing w:after="0"/>
+      </w:pPr>
       <w:proofErr w:type="spellStart"/>
       <w:r>
+        <w:t>PostedInvoices</w:t>
+      </w:r>
+      <w:proofErr w:type="spellEnd"/>
+    </w:p>
+    <w:p>
+      <w:pPr>
+        <w:pStyle w:val="ListParagraph"/>
+        <w:keepNext/>
+        <w:numPr>
+          <w:ilvl w:val="1"/>
+          <w:numId w:val="1"/>
+        </w:numPr>
+        <w:spacing w:after="0"/>
+      </w:pPr>
+      <w:r>
+        <w:t xml:space="preserve">Needs to change names to </w:t>
+      </w:r>
+      <w:proofErr w:type="spellStart"/>
+      <w:r>
+        <w:t>TakenWorkOrders</w:t>
+      </w:r>
+      <w:proofErr w:type="spellEnd"/>
+      <w:r>
+        <w:t xml:space="preserve">, as </w:t>
+      </w:r>
+      <w:r>
+        <w:t>it’s</w:t>
+      </w:r>
+      <w:r>
+        <w:t xml:space="preserve"> connected to </w:t>
+      </w:r>
+      <w:proofErr w:type="spellStart"/>
+      <w:r>
         <w:t>WorkOrder</w:t>
       </w:r>
       <w:proofErr w:type="spellEnd"/>
       <w:r>
-        <w:t xml:space="preserve"> entry to a Job so it all remains together.</w:t>
-      </w:r>
+        <w:t xml:space="preserve"> NOT Invoice table</w:t>
+      </w:r>
+    </w:p>
+    <w:p/>
+    <w:p>
+      <w:pPr>
+        <w:keepNext/>
+        <w:spacing w:after="0"/>
+      </w:pPr>
     </w:p>
     <w:sectPr>
       <w:footerReference w:type="even" r:id="rId8"/>
@@ -1964,7 +3421,7 @@
 </file>
 
 <file path=word/endnotes.xml><?xml version="1.0" encoding="utf-8"?>
-<w:endnotes xmlns:wpc="http://schemas.microsoft.com/office/word/2010/wordprocessingCanvas" xmlns:cx="http://schemas.microsoft.com/office/drawing/2014/chartex" xmlns:cx1="http://schemas.microsoft.com/office/drawing/2015/9/8/chartex" xmlns:cx2="http://schemas.microsoft.com/office/drawing/2015/10/21/chartex" xmlns:cx3="http://schemas.microsoft.com/office/drawing/2016/5/9/chartex" xmlns:cx4="http://schemas.microsoft.com/office/drawing/2016/5/10/chartex" xmlns:cx5="http://schemas.microsoft.com/office/drawing/2016/5/11/chartex" xmlns:cx6="http://schemas.microsoft.com/office/drawing/2016/5/12/chartex" xmlns:cx7="http://schemas.microsoft.com/office/drawing/2016/5/13/chartex" xmlns:cx8="http://schemas.microsoft.com/office/drawing/2016/5/14/chartex" xmlns:mc="http://schemas.openxmlformats.org/markup-compatibility/2006" xmlns:aink="http://schemas.microsoft.com/office/drawing/2016/ink" xmlns:am3d="http://schemas.microsoft.com/office/drawing/2017/model3d" xmlns:o="urn:schemas-microsoft-com:office:office" xmlns:r="http://schemas.openxmlformats.org/officeDocument/2006/relationships" xmlns:m="http://schemas.openxmlformats.org/officeDocument/2006/math" xmlns:v="urn:schemas-microsoft-com:vml" xmlns:wp14="http://schemas.microsoft.com/office/word/2010/wordprocessingDrawing" xmlns:wp="http://schemas.openxmlformats.org/drawingml/2006/wordprocessingDrawing" xmlns:w10="urn:schemas-microsoft-com:office:word" xmlns:w="http://schemas.openxmlformats.org/wordprocessingml/2006/main" xmlns:w14="http://schemas.microsoft.com/office/word/2010/wordml" xmlns:w15="http://schemas.microsoft.com/office/word/2012/wordml" xmlns:w16cex="http://schemas.microsoft.com/office/word/2018/wordml/cex" xmlns:w16cid="http://schemas.microsoft.com/office/word/2016/wordml/cid" xmlns:w16="http://schemas.microsoft.com/office/word/2018/wordml" xmlns:w16se="http://schemas.microsoft.com/office/word/2015/wordml/symex" xmlns:wpg="http://schemas.microsoft.com/office/word/2010/wordprocessingGroup" xmlns:wpi="http://schemas.microsoft.com/office/word/2010/wordprocessingInk" xmlns:wne="http://schemas.microsoft.com/office/word/2006/wordml" xmlns:wps="http://schemas.microsoft.com/office/word/2010/wordprocessingShape" mc:Ignorable="w14 w15 w16se w16cid w16 w16cex wp14">
+<w:endnotes xmlns:wpc="http://schemas.microsoft.com/office/word/2010/wordprocessingCanvas" xmlns:cx="http://schemas.microsoft.com/office/drawing/2014/chartex" xmlns:cx1="http://schemas.microsoft.com/office/drawing/2015/9/8/chartex" xmlns:cx2="http://schemas.microsoft.com/office/drawing/2015/10/21/chartex" xmlns:cx3="http://schemas.microsoft.com/office/drawing/2016/5/9/chartex" xmlns:cx4="http://schemas.microsoft.com/office/drawing/2016/5/10/chartex" xmlns:cx5="http://schemas.microsoft.com/office/drawing/2016/5/11/chartex" xmlns:cx6="http://schemas.microsoft.com/office/drawing/2016/5/12/chartex" xmlns:cx7="http://schemas.microsoft.com/office/drawing/2016/5/13/chartex" xmlns:cx8="http://schemas.microsoft.com/office/drawing/2016/5/14/chartex" xmlns:mc="http://schemas.openxmlformats.org/markup-compatibility/2006" xmlns:aink="http://schemas.microsoft.com/office/drawing/2016/ink" xmlns:am3d="http://schemas.microsoft.com/office/drawing/2017/model3d" xmlns:o="urn:schemas-microsoft-com:office:office" xmlns:r="http://schemas.openxmlformats.org/officeDocument/2006/relationships" xmlns:m="http://schemas.openxmlformats.org/officeDocument/2006/math" xmlns:v="urn:schemas-microsoft-com:vml" xmlns:wp14="http://schemas.microsoft.com/office/word/2010/wordprocessingDrawing" xmlns:wp="http://schemas.openxmlformats.org/drawingml/2006/wordprocessingDrawing" xmlns:w10="urn:schemas-microsoft-com:office:word" xmlns:w="http://schemas.openxmlformats.org/wordprocessingml/2006/main" xmlns:w14="http://schemas.microsoft.com/office/word/2010/wordml" xmlns:w15="http://schemas.microsoft.com/office/word/2012/wordml" xmlns:w16cex="http://schemas.microsoft.com/office/word/2018/wordml/cex" xmlns:w16cid="http://schemas.microsoft.com/office/word/2016/wordml/cid" xmlns:w16="http://schemas.microsoft.com/office/word/2018/wordml" xmlns:w16sdtdh="http://schemas.microsoft.com/office/word/2020/wordml/sdtdatahash" xmlns:w16se="http://schemas.microsoft.com/office/word/2015/wordml/symex" xmlns:wpg="http://schemas.microsoft.com/office/word/2010/wordprocessingGroup" xmlns:wpi="http://schemas.microsoft.com/office/word/2010/wordprocessingInk" xmlns:wne="http://schemas.microsoft.com/office/word/2006/wordml" xmlns:wps="http://schemas.microsoft.com/office/word/2010/wordprocessingShape" mc:Ignorable="w14 w15 w16se w16cid w16 w16cex w16sdtdh wp14">
   <w:endnote w:type="separator" w:id="-1">
     <w:p>
       <w:pPr>
@@ -1989,7 +3446,7 @@
 </file>
 
 <file path=word/footer1.xml><?xml version="1.0" encoding="utf-8"?>
-<w:ftr xmlns:wpc="http://schemas.microsoft.com/office/word/2010/wordprocessingCanvas" xmlns:cx="http://schemas.microsoft.com/office/drawing/2014/chartex" xmlns:cx1="http://schemas.microsoft.com/office/drawing/2015/9/8/chartex" xmlns:cx2="http://schemas.microsoft.com/office/drawing/2015/10/21/chartex" xmlns:cx3="http://schemas.microsoft.com/office/drawing/2016/5/9/chartex" xmlns:cx4="http://schemas.microsoft.com/office/drawing/2016/5/10/chartex" xmlns:cx5="http://schemas.microsoft.com/office/drawing/2016/5/11/chartex" xmlns:cx6="http://schemas.microsoft.com/office/drawing/2016/5/12/chartex" xmlns:cx7="http://schemas.microsoft.com/office/drawing/2016/5/13/chartex" xmlns:cx8="http://schemas.microsoft.com/office/drawing/2016/5/14/chartex" xmlns:mc="http://schemas.openxmlformats.org/markup-compatibility/2006" xmlns:aink="http://schemas.microsoft.com/office/drawing/2016/ink" xmlns:am3d="http://schemas.microsoft.com/office/drawing/2017/model3d" xmlns:o="urn:schemas-microsoft-com:office:office" xmlns:r="http://schemas.openxmlformats.org/officeDocument/2006/relationships" xmlns:m="http://schemas.openxmlformats.org/officeDocument/2006/math" xmlns:v="urn:schemas-microsoft-com:vml" xmlns:wp14="http://schemas.microsoft.com/office/word/2010/wordprocessingDrawing" xmlns:wp="http://schemas.openxmlformats.org/drawingml/2006/wordprocessingDrawing" xmlns:w10="urn:schemas-microsoft-com:office:word" xmlns:w="http://schemas.openxmlformats.org/wordprocessingml/2006/main" xmlns:w14="http://schemas.microsoft.com/office/word/2010/wordml" xmlns:w15="http://schemas.microsoft.com/office/word/2012/wordml" xmlns:w16cex="http://schemas.microsoft.com/office/word/2018/wordml/cex" xmlns:w16cid="http://schemas.microsoft.com/office/word/2016/wordml/cid" xmlns:w16="http://schemas.microsoft.com/office/word/2018/wordml" xmlns:w16se="http://schemas.microsoft.com/office/word/2015/wordml/symex" xmlns:wpg="http://schemas.microsoft.com/office/word/2010/wordprocessingGroup" xmlns:wpi="http://schemas.microsoft.com/office/word/2010/wordprocessingInk" xmlns:wne="http://schemas.microsoft.com/office/word/2006/wordml" xmlns:wps="http://schemas.microsoft.com/office/word/2010/wordprocessingShape" mc:Ignorable="w14 w15 w16se w16cid w16 w16cex wp14">
+<w:ftr xmlns:wpc="http://schemas.microsoft.com/office/word/2010/wordprocessingCanvas" xmlns:cx="http://schemas.microsoft.com/office/drawing/2014/chartex" xmlns:cx1="http://schemas.microsoft.com/office/drawing/2015/9/8/chartex" xmlns:cx2="http://schemas.microsoft.com/office/drawing/2015/10/21/chartex" xmlns:cx3="http://schemas.microsoft.com/office/drawing/2016/5/9/chartex" xmlns:cx4="http://schemas.microsoft.com/office/drawing/2016/5/10/chartex" xmlns:cx5="http://schemas.microsoft.com/office/drawing/2016/5/11/chartex" xmlns:cx6="http://schemas.microsoft.com/office/drawing/2016/5/12/chartex" xmlns:cx7="http://schemas.microsoft.com/office/drawing/2016/5/13/chartex" xmlns:cx8="http://schemas.microsoft.com/office/drawing/2016/5/14/chartex" xmlns:mc="http://schemas.openxmlformats.org/markup-compatibility/2006" xmlns:aink="http://schemas.microsoft.com/office/drawing/2016/ink" xmlns:am3d="http://schemas.microsoft.com/office/drawing/2017/model3d" xmlns:o="urn:schemas-microsoft-com:office:office" xmlns:r="http://schemas.openxmlformats.org/officeDocument/2006/relationships" xmlns:m="http://schemas.openxmlformats.org/officeDocument/2006/math" xmlns:v="urn:schemas-microsoft-com:vml" xmlns:wp14="http://schemas.microsoft.com/office/word/2010/wordprocessingDrawing" xmlns:wp="http://schemas.openxmlformats.org/drawingml/2006/wordprocessingDrawing" xmlns:w10="urn:schemas-microsoft-com:office:word" xmlns:w="http://schemas.openxmlformats.org/wordprocessingml/2006/main" xmlns:w14="http://schemas.microsoft.com/office/word/2010/wordml" xmlns:w15="http://schemas.microsoft.com/office/word/2012/wordml" xmlns:w16cex="http://schemas.microsoft.com/office/word/2018/wordml/cex" xmlns:w16cid="http://schemas.microsoft.com/office/word/2016/wordml/cid" xmlns:w16="http://schemas.microsoft.com/office/word/2018/wordml" xmlns:w16sdtdh="http://schemas.microsoft.com/office/word/2020/wordml/sdtdatahash" xmlns:w16se="http://schemas.microsoft.com/office/word/2015/wordml/symex" xmlns:wpg="http://schemas.microsoft.com/office/word/2010/wordprocessingGroup" xmlns:wpi="http://schemas.microsoft.com/office/word/2010/wordprocessingInk" xmlns:wne="http://schemas.microsoft.com/office/word/2006/wordml" xmlns:wps="http://schemas.microsoft.com/office/word/2010/wordprocessingShape" mc:Ignorable="w14 w15 w16se w16cid w16 w16cex w16sdtdh wp14">
   <w:sdt>
     <w:sdtPr>
       <w:rPr>
@@ -2046,7 +3503,7 @@
 </file>
 
 <file path=word/footer2.xml><?xml version="1.0" encoding="utf-8"?>
-<w:ftr xmlns:wpc="http://schemas.microsoft.com/office/word/2010/wordprocessingCanvas" xmlns:cx="http://schemas.microsoft.com/office/drawing/2014/chartex" xmlns:cx1="http://schemas.microsoft.com/office/drawing/2015/9/8/chartex" xmlns:cx2="http://schemas.microsoft.com/office/drawing/2015/10/21/chartex" xmlns:cx3="http://schemas.microsoft.com/office/drawing/2016/5/9/chartex" xmlns:cx4="http://schemas.microsoft.com/office/drawing/2016/5/10/chartex" xmlns:cx5="http://schemas.microsoft.com/office/drawing/2016/5/11/chartex" xmlns:cx6="http://schemas.microsoft.com/office/drawing/2016/5/12/chartex" xmlns:cx7="http://schemas.microsoft.com/office/drawing/2016/5/13/chartex" xmlns:cx8="http://schemas.microsoft.com/office/drawing/2016/5/14/chartex" xmlns:mc="http://schemas.openxmlformats.org/markup-compatibility/2006" xmlns:aink="http://schemas.microsoft.com/office/drawing/2016/ink" xmlns:am3d="http://schemas.microsoft.com/office/drawing/2017/model3d" xmlns:o="urn:schemas-microsoft-com:office:office" xmlns:r="http://schemas.openxmlformats.org/officeDocument/2006/relationships" xmlns:m="http://schemas.openxmlformats.org/officeDocument/2006/math" xmlns:v="urn:schemas-microsoft-com:vml" xmlns:wp14="http://schemas.microsoft.com/office/word/2010/wordprocessingDrawing" xmlns:wp="http://schemas.openxmlformats.org/drawingml/2006/wordprocessingDrawing" xmlns:w10="urn:schemas-microsoft-com:office:word" xmlns:w="http://schemas.openxmlformats.org/wordprocessingml/2006/main" xmlns:w14="http://schemas.microsoft.com/office/word/2010/wordml" xmlns:w15="http://schemas.microsoft.com/office/word/2012/wordml" xmlns:w16cex="http://schemas.microsoft.com/office/word/2018/wordml/cex" xmlns:w16cid="http://schemas.microsoft.com/office/word/2016/wordml/cid" xmlns:w16="http://schemas.microsoft.com/office/word/2018/wordml" xmlns:w16se="http://schemas.microsoft.com/office/word/2015/wordml/symex" xmlns:wpg="http://schemas.microsoft.com/office/word/2010/wordprocessingGroup" xmlns:wpi="http://schemas.microsoft.com/office/word/2010/wordprocessingInk" xmlns:wne="http://schemas.microsoft.com/office/word/2006/wordml" xmlns:wps="http://schemas.microsoft.com/office/word/2010/wordprocessingShape" mc:Ignorable="w14 w15 w16se w16cid w16 w16cex wp14">
+<w:ftr xmlns:wpc="http://schemas.microsoft.com/office/word/2010/wordprocessingCanvas" xmlns:cx="http://schemas.microsoft.com/office/drawing/2014/chartex" xmlns:cx1="http://schemas.microsoft.com/office/drawing/2015/9/8/chartex" xmlns:cx2="http://schemas.microsoft.com/office/drawing/2015/10/21/chartex" xmlns:cx3="http://schemas.microsoft.com/office/drawing/2016/5/9/chartex" xmlns:cx4="http://schemas.microsoft.com/office/drawing/2016/5/10/chartex" xmlns:cx5="http://schemas.microsoft.com/office/drawing/2016/5/11/chartex" xmlns:cx6="http://schemas.microsoft.com/office/drawing/2016/5/12/chartex" xmlns:cx7="http://schemas.microsoft.com/office/drawing/2016/5/13/chartex" xmlns:cx8="http://schemas.microsoft.com/office/drawing/2016/5/14/chartex" xmlns:mc="http://schemas.openxmlformats.org/markup-compatibility/2006" xmlns:aink="http://schemas.microsoft.com/office/drawing/2016/ink" xmlns:am3d="http://schemas.microsoft.com/office/drawing/2017/model3d" xmlns:o="urn:schemas-microsoft-com:office:office" xmlns:r="http://schemas.openxmlformats.org/officeDocument/2006/relationships" xmlns:m="http://schemas.openxmlformats.org/officeDocument/2006/math" xmlns:v="urn:schemas-microsoft-com:vml" xmlns:wp14="http://schemas.microsoft.com/office/word/2010/wordprocessingDrawing" xmlns:wp="http://schemas.openxmlformats.org/drawingml/2006/wordprocessingDrawing" xmlns:w10="urn:schemas-microsoft-com:office:word" xmlns:w="http://schemas.openxmlformats.org/wordprocessingml/2006/main" xmlns:w14="http://schemas.microsoft.com/office/word/2010/wordml" xmlns:w15="http://schemas.microsoft.com/office/word/2012/wordml" xmlns:w16cex="http://schemas.microsoft.com/office/word/2018/wordml/cex" xmlns:w16cid="http://schemas.microsoft.com/office/word/2016/wordml/cid" xmlns:w16="http://schemas.microsoft.com/office/word/2018/wordml" xmlns:w16sdtdh="http://schemas.microsoft.com/office/word/2020/wordml/sdtdatahash" xmlns:w16se="http://schemas.microsoft.com/office/word/2015/wordml/symex" xmlns:wpg="http://schemas.microsoft.com/office/word/2010/wordprocessingGroup" xmlns:wpi="http://schemas.microsoft.com/office/word/2010/wordprocessingInk" xmlns:wne="http://schemas.microsoft.com/office/word/2006/wordml" xmlns:wps="http://schemas.microsoft.com/office/word/2010/wordprocessingShape" mc:Ignorable="w14 w15 w16se w16cid w16 w16cex w16sdtdh wp14">
   <w:sdt>
     <w:sdtPr>
       <w:rPr>
@@ -2116,7 +3573,7 @@
 </file>
 
 <file path=word/footnotes.xml><?xml version="1.0" encoding="utf-8"?>
-<w:footnotes xmlns:wpc="http://schemas.microsoft.com/office/word/2010/wordprocessingCanvas" xmlns:cx="http://schemas.microsoft.com/office/drawing/2014/chartex" xmlns:cx1="http://schemas.microsoft.com/office/drawing/2015/9/8/chartex" xmlns:cx2="http://schemas.microsoft.com/office/drawing/2015/10/21/chartex" xmlns:cx3="http://schemas.microsoft.com/office/drawing/2016/5/9/chartex" xmlns:cx4="http://schemas.microsoft.com/office/drawing/2016/5/10/chartex" xmlns:cx5="http://schemas.microsoft.com/office/drawing/2016/5/11/chartex" xmlns:cx6="http://schemas.microsoft.com/office/drawing/2016/5/12/chartex" xmlns:cx7="http://schemas.microsoft.com/office/drawing/2016/5/13/chartex" xmlns:cx8="http://schemas.microsoft.com/office/drawing/2016/5/14/chartex" xmlns:mc="http://schemas.openxmlformats.org/markup-compatibility/2006" xmlns:aink="http://schemas.microsoft.com/office/drawing/2016/ink" xmlns:am3d="http://schemas.microsoft.com/office/drawing/2017/model3d" xmlns:o="urn:schemas-microsoft-com:office:office" xmlns:r="http://schemas.openxmlformats.org/officeDocument/2006/relationships" xmlns:m="http://schemas.openxmlformats.org/officeDocument/2006/math" xmlns:v="urn:schemas-microsoft-com:vml" xmlns:wp14="http://schemas.microsoft.com/office/word/2010/wordprocessingDrawing" xmlns:wp="http://schemas.openxmlformats.org/drawingml/2006/wordprocessingDrawing" xmlns:w10="urn:schemas-microsoft-com:office:word" xmlns:w="http://schemas.openxmlformats.org/wordprocessingml/2006/main" xmlns:w14="http://schemas.microsoft.com/office/word/2010/wordml" xmlns:w15="http://schemas.microsoft.com/office/word/2012/wordml" xmlns:w16cex="http://schemas.microsoft.com/office/word/2018/wordml/cex" xmlns:w16cid="http://schemas.microsoft.com/office/word/2016/wordml/cid" xmlns:w16="http://schemas.microsoft.com/office/word/2018/wordml" xmlns:w16se="http://schemas.microsoft.com/office/word/2015/wordml/symex" xmlns:wpg="http://schemas.microsoft.com/office/word/2010/wordprocessingGroup" xmlns:wpi="http://schemas.microsoft.com/office/word/2010/wordprocessingInk" xmlns:wne="http://schemas.microsoft.com/office/word/2006/wordml" xmlns:wps="http://schemas.microsoft.com/office/word/2010/wordprocessingShape" mc:Ignorable="w14 w15 w16se w16cid w16 w16cex wp14">
+<w:footnotes xmlns:wpc="http://schemas.microsoft.com/office/word/2010/wordprocessingCanvas" xmlns:cx="http://schemas.microsoft.com/office/drawing/2014/chartex" xmlns:cx1="http://schemas.microsoft.com/office/drawing/2015/9/8/chartex" xmlns:cx2="http://schemas.microsoft.com/office/drawing/2015/10/21/chartex" xmlns:cx3="http://schemas.microsoft.com/office/drawing/2016/5/9/chartex" xmlns:cx4="http://schemas.microsoft.com/office/drawing/2016/5/10/chartex" xmlns:cx5="http://schemas.microsoft.com/office/drawing/2016/5/11/chartex" xmlns:cx6="http://schemas.microsoft.com/office/drawing/2016/5/12/chartex" xmlns:cx7="http://schemas.microsoft.com/office/drawing/2016/5/13/chartex" xmlns:cx8="http://schemas.microsoft.com/office/drawing/2016/5/14/chartex" xmlns:mc="http://schemas.openxmlformats.org/markup-compatibility/2006" xmlns:aink="http://schemas.microsoft.com/office/drawing/2016/ink" xmlns:am3d="http://schemas.microsoft.com/office/drawing/2017/model3d" xmlns:o="urn:schemas-microsoft-com:office:office" xmlns:r="http://schemas.openxmlformats.org/officeDocument/2006/relationships" xmlns:m="http://schemas.openxmlformats.org/officeDocument/2006/math" xmlns:v="urn:schemas-microsoft-com:vml" xmlns:wp14="http://schemas.microsoft.com/office/word/2010/wordprocessingDrawing" xmlns:wp="http://schemas.openxmlformats.org/drawingml/2006/wordprocessingDrawing" xmlns:w10="urn:schemas-microsoft-com:office:word" xmlns:w="http://schemas.openxmlformats.org/wordprocessingml/2006/main" xmlns:w14="http://schemas.microsoft.com/office/word/2010/wordml" xmlns:w15="http://schemas.microsoft.com/office/word/2012/wordml" xmlns:w16cex="http://schemas.microsoft.com/office/word/2018/wordml/cex" xmlns:w16cid="http://schemas.microsoft.com/office/word/2016/wordml/cid" xmlns:w16="http://schemas.microsoft.com/office/word/2018/wordml" xmlns:w16sdtdh="http://schemas.microsoft.com/office/word/2020/wordml/sdtdatahash" xmlns:w16se="http://schemas.microsoft.com/office/word/2015/wordml/symex" xmlns:wpg="http://schemas.microsoft.com/office/word/2010/wordprocessingGroup" xmlns:wpi="http://schemas.microsoft.com/office/word/2010/wordprocessingInk" xmlns:wne="http://schemas.microsoft.com/office/word/2006/wordml" xmlns:wps="http://schemas.microsoft.com/office/word/2010/wordprocessingShape" mc:Ignorable="w14 w15 w16se w16cid w16 w16cex w16sdtdh wp14">
   <w:footnote w:type="separator" w:id="-1">
     <w:p>
       <w:pPr>
@@ -2141,7 +3598,7 @@
 </file>
 
 <file path=word/numbering.xml><?xml version="1.0" encoding="utf-8"?>
-<w:numbering xmlns:wpc="http://schemas.microsoft.com/office/word/2010/wordprocessingCanvas" xmlns:cx="http://schemas.microsoft.com/office/drawing/2014/chartex" xmlns:cx1="http://schemas.microsoft.com/office/drawing/2015/9/8/chartex" xmlns:cx2="http://schemas.microsoft.com/office/drawing/2015/10/21/chartex" xmlns:cx3="http://schemas.microsoft.com/office/drawing/2016/5/9/chartex" xmlns:cx4="http://schemas.microsoft.com/office/drawing/2016/5/10/chartex" xmlns:cx5="http://schemas.microsoft.com/office/drawing/2016/5/11/chartex" xmlns:cx6="http://schemas.microsoft.com/office/drawing/2016/5/12/chartex" xmlns:cx7="http://schemas.microsoft.com/office/drawing/2016/5/13/chartex" xmlns:cx8="http://schemas.microsoft.com/office/drawing/2016/5/14/chartex" xmlns:mc="http://schemas.openxmlformats.org/markup-compatibility/2006" xmlns:aink="http://schemas.microsoft.com/office/drawing/2016/ink" xmlns:am3d="http://schemas.microsoft.com/office/drawing/2017/model3d" xmlns:o="urn:schemas-microsoft-com:office:office" xmlns:r="http://schemas.openxmlformats.org/officeDocument/2006/relationships" xmlns:m="http://schemas.openxmlformats.org/officeDocument/2006/math" xmlns:v="urn:schemas-microsoft-com:vml" xmlns:wp14="http://schemas.microsoft.com/office/word/2010/wordprocessingDrawing" xmlns:wp="http://schemas.openxmlformats.org/drawingml/2006/wordprocessingDrawing" xmlns:w10="urn:schemas-microsoft-com:office:word" xmlns:w="http://schemas.openxmlformats.org/wordprocessingml/2006/main" xmlns:w14="http://schemas.microsoft.com/office/word/2010/wordml" xmlns:w15="http://schemas.microsoft.com/office/word/2012/wordml" xmlns:w16cex="http://schemas.microsoft.com/office/word/2018/wordml/cex" xmlns:w16cid="http://schemas.microsoft.com/office/word/2016/wordml/cid" xmlns:w16="http://schemas.microsoft.com/office/word/2018/wordml" xmlns:w16se="http://schemas.microsoft.com/office/word/2015/wordml/symex" xmlns:wpg="http://schemas.microsoft.com/office/word/2010/wordprocessingGroup" xmlns:wpi="http://schemas.microsoft.com/office/word/2010/wordprocessingInk" xmlns:wne="http://schemas.microsoft.com/office/word/2006/wordml" xmlns:wps="http://schemas.microsoft.com/office/word/2010/wordprocessingShape" mc:Ignorable="w14 w15 w16se w16cid w16 w16cex wp14">
+<w:numbering xmlns:wpc="http://schemas.microsoft.com/office/word/2010/wordprocessingCanvas" xmlns:cx="http://schemas.microsoft.com/office/drawing/2014/chartex" xmlns:cx1="http://schemas.microsoft.com/office/drawing/2015/9/8/chartex" xmlns:cx2="http://schemas.microsoft.com/office/drawing/2015/10/21/chartex" xmlns:cx3="http://schemas.microsoft.com/office/drawing/2016/5/9/chartex" xmlns:cx4="http://schemas.microsoft.com/office/drawing/2016/5/10/chartex" xmlns:cx5="http://schemas.microsoft.com/office/drawing/2016/5/11/chartex" xmlns:cx6="http://schemas.microsoft.com/office/drawing/2016/5/12/chartex" xmlns:cx7="http://schemas.microsoft.com/office/drawing/2016/5/13/chartex" xmlns:cx8="http://schemas.microsoft.com/office/drawing/2016/5/14/chartex" xmlns:mc="http://schemas.openxmlformats.org/markup-compatibility/2006" xmlns:aink="http://schemas.microsoft.com/office/drawing/2016/ink" xmlns:am3d="http://schemas.microsoft.com/office/drawing/2017/model3d" xmlns:o="urn:schemas-microsoft-com:office:office" xmlns:r="http://schemas.openxmlformats.org/officeDocument/2006/relationships" xmlns:m="http://schemas.openxmlformats.org/officeDocument/2006/math" xmlns:v="urn:schemas-microsoft-com:vml" xmlns:wp14="http://schemas.microsoft.com/office/word/2010/wordprocessingDrawing" xmlns:wp="http://schemas.openxmlformats.org/drawingml/2006/wordprocessingDrawing" xmlns:w10="urn:schemas-microsoft-com:office:word" xmlns:w="http://schemas.openxmlformats.org/wordprocessingml/2006/main" xmlns:w14="http://schemas.microsoft.com/office/word/2010/wordml" xmlns:w15="http://schemas.microsoft.com/office/word/2012/wordml" xmlns:w16cex="http://schemas.microsoft.com/office/word/2018/wordml/cex" xmlns:w16cid="http://schemas.microsoft.com/office/word/2016/wordml/cid" xmlns:w16="http://schemas.microsoft.com/office/word/2018/wordml" xmlns:w16sdtdh="http://schemas.microsoft.com/office/word/2020/wordml/sdtdatahash" xmlns:w16se="http://schemas.microsoft.com/office/word/2015/wordml/symex" xmlns:wpg="http://schemas.microsoft.com/office/word/2010/wordprocessingGroup" xmlns:wpi="http://schemas.microsoft.com/office/word/2010/wordprocessingInk" xmlns:wne="http://schemas.microsoft.com/office/word/2006/wordml" xmlns:wps="http://schemas.microsoft.com/office/word/2010/wordprocessingShape" mc:Ignorable="w14 w15 w16se w16cid w16 w16cex w16sdtdh wp14">
   <w:abstractNum w:abstractNumId="0" w15:restartNumberingAfterBreak="0">
     <w:nsid w:val="59EC72C1"/>
     <w:multiLevelType w:val="hybridMultilevel"/>
@@ -2170,7 +3627,7 @@
         <w:rFonts w:ascii="Courier New" w:hAnsi="Courier New" w:cs="Courier New" w:hint="default"/>
       </w:rPr>
     </w:lvl>
-    <w:lvl w:ilvl="2" w:tplc="04090005" w:tentative="1">
+    <w:lvl w:ilvl="2" w:tplc="04090005">
       <w:start w:val="1"/>
       <w:numFmt w:val="bullet"/>
       <w:lvlText w:val=""/>
@@ -2262,7 +3719,7 @@
 </file>
 
 <file path=word/styles.xml><?xml version="1.0" encoding="utf-8"?>
-<w:styles xmlns:mc="http://schemas.openxmlformats.org/markup-compatibility/2006" xmlns:r="http://schemas.openxmlformats.org/officeDocument/2006/relationships" xmlns:w="http://schemas.openxmlformats.org/wordprocessingml/2006/main" xmlns:w14="http://schemas.microsoft.com/office/word/2010/wordml" xmlns:w15="http://schemas.microsoft.com/office/word/2012/wordml" xmlns:w16cex="http://schemas.microsoft.com/office/word/2018/wordml/cex" xmlns:w16cid="http://schemas.microsoft.com/office/word/2016/wordml/cid" xmlns:w16="http://schemas.microsoft.com/office/word/2018/wordml" xmlns:w16se="http://schemas.microsoft.com/office/word/2015/wordml/symex" mc:Ignorable="w14 w15 w16se w16cid w16 w16cex">
+<w:styles xmlns:mc="http://schemas.openxmlformats.org/markup-compatibility/2006" xmlns:r="http://schemas.openxmlformats.org/officeDocument/2006/relationships" xmlns:w="http://schemas.openxmlformats.org/wordprocessingml/2006/main" xmlns:w14="http://schemas.microsoft.com/office/word/2010/wordml" xmlns:w15="http://schemas.microsoft.com/office/word/2012/wordml" xmlns:w16cex="http://schemas.microsoft.com/office/word/2018/wordml/cex" xmlns:w16cid="http://schemas.microsoft.com/office/word/2016/wordml/cid" xmlns:w16="http://schemas.microsoft.com/office/word/2018/wordml" xmlns:w16sdtdh="http://schemas.microsoft.com/office/word/2020/wordml/sdtdatahash" xmlns:w16se="http://schemas.microsoft.com/office/word/2015/wordml/symex" mc:Ignorable="w14 w15 w16se w16cid w16 w16cex w16sdtdh">
   <w:docDefaults>
     <w:rPrDefault>
       <w:rPr>

</xml_diff>

<commit_message>
Lots of code work
Lots of things done. Fixed the database so that it actually works with the code now.
</commit_message>
<xml_diff>
--- a/Database Schema Explanation.docx
+++ b/Database Schema Explanation.docx
@@ -1,6 +1,6 @@
 
 <file path=word/document.xml><?xml version="1.0" encoding="utf-8"?>
-<w:document xmlns:wpc="http://schemas.microsoft.com/office/word/2010/wordprocessingCanvas" xmlns:cx="http://schemas.microsoft.com/office/drawing/2014/chartex" xmlns:cx1="http://schemas.microsoft.com/office/drawing/2015/9/8/chartex" xmlns:cx2="http://schemas.microsoft.com/office/drawing/2015/10/21/chartex" xmlns:cx3="http://schemas.microsoft.com/office/drawing/2016/5/9/chartex" xmlns:cx4="http://schemas.microsoft.com/office/drawing/2016/5/10/chartex" xmlns:cx5="http://schemas.microsoft.com/office/drawing/2016/5/11/chartex" xmlns:cx6="http://schemas.microsoft.com/office/drawing/2016/5/12/chartex" xmlns:cx7="http://schemas.microsoft.com/office/drawing/2016/5/13/chartex" xmlns:cx8="http://schemas.microsoft.com/office/drawing/2016/5/14/chartex" xmlns:mc="http://schemas.openxmlformats.org/markup-compatibility/2006" xmlns:aink="http://schemas.microsoft.com/office/drawing/2016/ink" xmlns:am3d="http://schemas.microsoft.com/office/drawing/2017/model3d" xmlns:o="urn:schemas-microsoft-com:office:office" xmlns:r="http://schemas.openxmlformats.org/officeDocument/2006/relationships" xmlns:m="http://schemas.openxmlformats.org/officeDocument/2006/math" xmlns:v="urn:schemas-microsoft-com:vml" xmlns:wp14="http://schemas.microsoft.com/office/word/2010/wordprocessingDrawing" xmlns:wp="http://schemas.openxmlformats.org/drawingml/2006/wordprocessingDrawing" xmlns:w10="urn:schemas-microsoft-com:office:word" xmlns:w="http://schemas.openxmlformats.org/wordprocessingml/2006/main" xmlns:w14="http://schemas.microsoft.com/office/word/2010/wordml" xmlns:w15="http://schemas.microsoft.com/office/word/2012/wordml" xmlns:w16cex="http://schemas.microsoft.com/office/word/2018/wordml/cex" xmlns:w16cid="http://schemas.microsoft.com/office/word/2016/wordml/cid" xmlns:w16="http://schemas.microsoft.com/office/word/2018/wordml" xmlns:w16sdtdh="http://schemas.microsoft.com/office/word/2020/wordml/sdtdatahash" xmlns:w16se="http://schemas.microsoft.com/office/word/2015/wordml/symex" xmlns:wpg="http://schemas.microsoft.com/office/word/2010/wordprocessingGroup" xmlns:wpi="http://schemas.microsoft.com/office/word/2010/wordprocessingInk" xmlns:wne="http://schemas.microsoft.com/office/word/2006/wordml" xmlns:wps="http://schemas.microsoft.com/office/word/2010/wordprocessingShape" mc:Ignorable="w14 w15 w16se w16cid w16 w16cex w16sdtdh wp14">
+<w:document xmlns:wpc="http://schemas.microsoft.com/office/word/2010/wordprocessingCanvas" xmlns:cx="http://schemas.microsoft.com/office/drawing/2014/chartex" xmlns:cx1="http://schemas.microsoft.com/office/drawing/2015/9/8/chartex" xmlns:cx2="http://schemas.microsoft.com/office/drawing/2015/10/21/chartex" xmlns:cx3="http://schemas.microsoft.com/office/drawing/2016/5/9/chartex" xmlns:cx4="http://schemas.microsoft.com/office/drawing/2016/5/10/chartex" xmlns:cx5="http://schemas.microsoft.com/office/drawing/2016/5/11/chartex" xmlns:cx6="http://schemas.microsoft.com/office/drawing/2016/5/12/chartex" xmlns:cx7="http://schemas.microsoft.com/office/drawing/2016/5/13/chartex" xmlns:cx8="http://schemas.microsoft.com/office/drawing/2016/5/14/chartex" xmlns:mc="http://schemas.openxmlformats.org/markup-compatibility/2006" xmlns:aink="http://schemas.microsoft.com/office/drawing/2016/ink" xmlns:am3d="http://schemas.microsoft.com/office/drawing/2017/model3d" xmlns:o="urn:schemas-microsoft-com:office:office" xmlns:r="http://schemas.openxmlformats.org/officeDocument/2006/relationships" xmlns:m="http://schemas.openxmlformats.org/officeDocument/2006/math" xmlns:v="urn:schemas-microsoft-com:vml" xmlns:wp14="http://schemas.microsoft.com/office/word/2010/wordprocessingDrawing" xmlns:wp="http://schemas.openxmlformats.org/drawingml/2006/wordprocessingDrawing" xmlns:w10="urn:schemas-microsoft-com:office:word" xmlns:w="http://schemas.openxmlformats.org/wordprocessingml/2006/main" xmlns:w14="http://schemas.microsoft.com/office/word/2010/wordml" xmlns:w15="http://schemas.microsoft.com/office/word/2012/wordml" xmlns:w16cex="http://schemas.microsoft.com/office/word/2018/wordml/cex" xmlns:w16cid="http://schemas.microsoft.com/office/word/2016/wordml/cid" xmlns:w16="http://schemas.microsoft.com/office/word/2018/wordml" xmlns:w16se="http://schemas.microsoft.com/office/word/2015/wordml/symex" xmlns:wpg="http://schemas.microsoft.com/office/word/2010/wordprocessingGroup" xmlns:wpi="http://schemas.microsoft.com/office/word/2010/wordprocessingInk" xmlns:wne="http://schemas.microsoft.com/office/word/2006/wordml" xmlns:wps="http://schemas.microsoft.com/office/word/2010/wordprocessingShape" mc:Ignorable="w14 w15 w16se w16cid w16 w16cex wp14">
   <w:body>
     <w:p>
       <w:pPr>
@@ -121,19 +121,34 @@
         </w:rPr>
         <w:t>Schema Design</w:t>
       </w:r>
-    </w:p>
-    <w:p>
-      <w:pPr>
-        <w:spacing w:after="0"/>
-      </w:pPr>
       <w:r>
         <w:rPr>
+          <w:b/>
+          <w:bCs/>
+          <w:noProof/>
+        </w:rPr>
+        <w:t>S</w:t>
+      </w:r>
+      <w:r>
+        <w:rPr>
+          <w:b/>
+          <w:bCs/>
+          <w:noProof/>
+        </w:rPr>
+        <w:t>CLC</w:t>
+      </w:r>
+      <w:bookmarkStart w:id="0" w:name="_GoBack"/>
+      <w:bookmarkEnd w:id="0"/>
+      <w:r>
+        <w:rPr>
+          <w:b/>
+          <w:bCs/>
           <w:noProof/>
         </w:rPr>
         <w:drawing>
-          <wp:inline distT="0" distB="0" distL="0" distR="0" wp14:anchorId="648C0543" wp14:editId="53F165F3">
-            <wp:extent cx="5954359" cy="4476584"/>
-            <wp:effectExtent l="0" t="0" r="8890" b="635"/>
+          <wp:inline distT="0" distB="0" distL="0" distR="0" wp14:anchorId="08A71D93" wp14:editId="1865B711">
+            <wp:extent cx="5943600" cy="4468495"/>
+            <wp:effectExtent l="0" t="0" r="0" b="1905"/>
             <wp:docPr id="1" name="Picture 1"/>
             <wp:cNvGraphicFramePr>
               <a:graphicFrameLocks xmlns:a="http://schemas.openxmlformats.org/drawingml/2006/main" noChangeAspect="1"/>
@@ -160,7 +175,7 @@
                   <pic:spPr>
                     <a:xfrm>
                       <a:off x="0" y="0"/>
-                      <a:ext cx="5954359" cy="4476584"/>
+                      <a:ext cx="5943600" cy="4468495"/>
                     </a:xfrm>
                     <a:prstGeom prst="rect">
                       <a:avLst/>
@@ -710,6 +725,30 @@
           </w:p>
         </w:tc>
       </w:tr>
+      <w:tr>
+        <w:tc>
+          <w:tcPr>
+            <w:tcW w:w="4675" w:type="dxa"/>
+          </w:tcPr>
+          <w:p>
+            <w:proofErr w:type="spellStart"/>
+            <w:r>
+              <w:t>Zipcode</w:t>
+            </w:r>
+            <w:proofErr w:type="spellEnd"/>
+          </w:p>
+        </w:tc>
+        <w:tc>
+          <w:tcPr>
+            <w:tcW w:w="4675" w:type="dxa"/>
+          </w:tcPr>
+          <w:p>
+            <w:r>
+              <w:t>Zip code.</w:t>
+            </w:r>
+          </w:p>
+        </w:tc>
+      </w:tr>
     </w:tbl>
     <w:p>
       <w:pPr>
@@ -1463,6 +1502,52 @@
           </w:p>
         </w:tc>
       </w:tr>
+      <w:tr>
+        <w:tc>
+          <w:tcPr>
+            <w:tcW w:w="4675" w:type="dxa"/>
+          </w:tcPr>
+          <w:p>
+            <w:proofErr w:type="spellStart"/>
+            <w:r>
+              <w:t>PriorityLevel</w:t>
+            </w:r>
+            <w:proofErr w:type="spellEnd"/>
+          </w:p>
+        </w:tc>
+        <w:tc>
+          <w:tcPr>
+            <w:tcW w:w="4675" w:type="dxa"/>
+          </w:tcPr>
+          <w:p>
+            <w:r>
+              <w:t>Integer value assigning priority level. The larger the number the higher the priority that is assigned by the system</w:t>
+            </w:r>
+          </w:p>
+        </w:tc>
+      </w:tr>
+      <w:tr>
+        <w:tc>
+          <w:tcPr>
+            <w:tcW w:w="4675" w:type="dxa"/>
+          </w:tcPr>
+          <w:p>
+            <w:r>
+              <w:t>Description</w:t>
+            </w:r>
+          </w:p>
+        </w:tc>
+        <w:tc>
+          <w:tcPr>
+            <w:tcW w:w="4675" w:type="dxa"/>
+          </w:tcPr>
+          <w:p>
+            <w:r>
+              <w:t>Job description and further details</w:t>
+            </w:r>
+          </w:p>
+        </w:tc>
+      </w:tr>
     </w:tbl>
     <w:p>
       <w:pPr>
@@ -1669,7 +1754,23 @@
       <w:pPr>
         <w:spacing w:after="0"/>
       </w:pPr>
-      <w:r>
+    </w:p>
+    <w:p>
+      <w:pPr>
+        <w:spacing w:after="0"/>
+      </w:pPr>
+    </w:p>
+    <w:p>
+      <w:pPr>
+        <w:spacing w:after="0"/>
+      </w:pPr>
+    </w:p>
+    <w:p>
+      <w:pPr>
+        <w:spacing w:after="0"/>
+      </w:pPr>
+      <w:r>
+        <w:lastRenderedPageBreak/>
         <w:t xml:space="preserve">Table has a list of all government agencies that may pay for interpreting services. </w:t>
       </w:r>
     </w:p>
@@ -1761,18 +1862,7 @@
       <w:pPr>
         <w:spacing w:after="0"/>
       </w:pPr>
-    </w:p>
-    <w:p>
-      <w:pPr>
-        <w:spacing w:after="0"/>
-      </w:pPr>
-    </w:p>
-    <w:p>
-      <w:pPr>
-        <w:spacing w:after="0"/>
-      </w:pPr>
-      <w:r>
-        <w:lastRenderedPageBreak/>
+      <w:r>
         <w:t>This table contains all status that a work order can have (see original requirement doc for values)</w:t>
       </w:r>
     </w:p>
@@ -1967,13 +2057,7 @@
         <w:t>n</w:t>
       </w:r>
       <w:r>
-        <w:t xml:space="preserve"> </w:t>
-      </w:r>
-      <w:r>
-        <w:t>Interpreter’s</w:t>
-      </w:r>
-      <w:r>
-        <w:t xml:space="preserve"> account.</w:t>
+        <w:t xml:space="preserve"> Interpreter’s account.</w:t>
       </w:r>
     </w:p>
     <w:tbl>
@@ -2052,13 +2136,7 @@
           </w:tcPr>
           <w:p>
             <w:r>
-              <w:t xml:space="preserve">First name of </w:t>
-            </w:r>
-            <w:r>
-              <w:t>Interpreter</w:t>
-            </w:r>
-            <w:r>
-              <w:t>.</w:t>
+              <w:t>First name of Interpreter.</w:t>
             </w:r>
           </w:p>
         </w:tc>
@@ -2198,13 +2276,7 @@
           </w:tcPr>
           <w:p>
             <w:r>
-              <w:t>Username associated with Interpreter</w:t>
-            </w:r>
-            <w:r>
-              <w:t xml:space="preserve"> </w:t>
-            </w:r>
-            <w:r>
-              <w:t>account. Must be unique as it functions as a candidate key. Used to login</w:t>
+              <w:t>Username associated with Interpreter account. Must be unique as it functions as a candidate key. Used to login</w:t>
             </w:r>
           </w:p>
         </w:tc>
@@ -2226,13 +2298,7 @@
           </w:tcPr>
           <w:p>
             <w:r>
-              <w:t>Password for Interpreter</w:t>
-            </w:r>
-            <w:r>
-              <w:t xml:space="preserve"> </w:t>
-            </w:r>
-            <w:r>
-              <w:t xml:space="preserve">account. Has certain restrictions placed upon what can be here enforced by Python code. </w:t>
+              <w:t xml:space="preserve">Password for Interpreter account. Has certain restrictions placed upon what can be here enforced by Python code. </w:t>
             </w:r>
           </w:p>
         </w:tc>
@@ -2247,7 +2313,68 @@
       <w:pPr>
         <w:spacing w:after="0"/>
       </w:pPr>
-      <w:r>
+    </w:p>
+    <w:p>
+      <w:pPr>
+        <w:spacing w:after="0"/>
+      </w:pPr>
+    </w:p>
+    <w:p>
+      <w:pPr>
+        <w:spacing w:after="0"/>
+      </w:pPr>
+    </w:p>
+    <w:p>
+      <w:pPr>
+        <w:spacing w:after="0"/>
+      </w:pPr>
+    </w:p>
+    <w:p>
+      <w:pPr>
+        <w:spacing w:after="0"/>
+      </w:pPr>
+    </w:p>
+    <w:p>
+      <w:pPr>
+        <w:spacing w:after="0"/>
+      </w:pPr>
+    </w:p>
+    <w:p>
+      <w:pPr>
+        <w:spacing w:after="0"/>
+      </w:pPr>
+    </w:p>
+    <w:p>
+      <w:pPr>
+        <w:spacing w:after="0"/>
+      </w:pPr>
+    </w:p>
+    <w:p>
+      <w:pPr>
+        <w:spacing w:after="0"/>
+      </w:pPr>
+    </w:p>
+    <w:p>
+      <w:pPr>
+        <w:spacing w:after="0"/>
+      </w:pPr>
+    </w:p>
+    <w:p>
+      <w:pPr>
+        <w:spacing w:after="0"/>
+      </w:pPr>
+    </w:p>
+    <w:p>
+      <w:pPr>
+        <w:spacing w:after="0"/>
+      </w:pPr>
+    </w:p>
+    <w:p>
+      <w:pPr>
+        <w:spacing w:after="0"/>
+      </w:pPr>
+      <w:r>
+        <w:lastRenderedPageBreak/>
         <w:t xml:space="preserve">This table contains all the necessary information for a </w:t>
       </w:r>
       <w:proofErr w:type="spellStart"/>
@@ -2458,7 +2585,6 @@
         <w:spacing w:after="0"/>
       </w:pPr>
       <w:r>
-        <w:lastRenderedPageBreak/>
         <w:t>This table contains all the relevant information for the invoice</w:t>
       </w:r>
     </w:p>
@@ -2707,7 +2833,7 @@
                 <w:b/>
                 <w:bCs/>
               </w:rPr>
-              <w:t>PostedInvoice</w:t>
+              <w:t>TakenWorkOrders</w:t>
             </w:r>
             <w:proofErr w:type="spellEnd"/>
           </w:p>
@@ -2762,159 +2888,6 @@
         </w:tc>
       </w:tr>
     </w:tbl>
-    <w:p>
-      <w:pPr>
-        <w:spacing w:after="0"/>
-        <w:rPr>
-          <w:b/>
-          <w:bCs/>
-        </w:rPr>
-      </w:pPr>
-    </w:p>
-    <w:p>
-      <w:pPr>
-        <w:spacing w:after="0"/>
-        <w:rPr>
-          <w:b/>
-          <w:bCs/>
-        </w:rPr>
-      </w:pPr>
-    </w:p>
-    <w:p>
-      <w:pPr>
-        <w:spacing w:after="0"/>
-        <w:rPr>
-          <w:b/>
-          <w:bCs/>
-        </w:rPr>
-      </w:pPr>
-    </w:p>
-    <w:p>
-      <w:pPr>
-        <w:spacing w:after="0"/>
-        <w:rPr>
-          <w:b/>
-          <w:bCs/>
-        </w:rPr>
-      </w:pPr>
-    </w:p>
-    <w:p>
-      <w:pPr>
-        <w:spacing w:after="0"/>
-        <w:rPr>
-          <w:b/>
-          <w:bCs/>
-        </w:rPr>
-      </w:pPr>
-    </w:p>
-    <w:p>
-      <w:pPr>
-        <w:spacing w:after="0"/>
-        <w:rPr>
-          <w:b/>
-          <w:bCs/>
-        </w:rPr>
-      </w:pPr>
-    </w:p>
-    <w:p>
-      <w:pPr>
-        <w:spacing w:after="0"/>
-        <w:rPr>
-          <w:b/>
-          <w:bCs/>
-        </w:rPr>
-      </w:pPr>
-    </w:p>
-    <w:p>
-      <w:pPr>
-        <w:spacing w:after="0"/>
-        <w:rPr>
-          <w:b/>
-          <w:bCs/>
-        </w:rPr>
-      </w:pPr>
-    </w:p>
-    <w:p>
-      <w:pPr>
-        <w:spacing w:after="0"/>
-        <w:rPr>
-          <w:b/>
-          <w:bCs/>
-        </w:rPr>
-      </w:pPr>
-    </w:p>
-    <w:p>
-      <w:pPr>
-        <w:spacing w:after="0"/>
-        <w:rPr>
-          <w:b/>
-          <w:bCs/>
-        </w:rPr>
-      </w:pPr>
-    </w:p>
-    <w:p>
-      <w:pPr>
-        <w:spacing w:after="0"/>
-        <w:rPr>
-          <w:b/>
-          <w:bCs/>
-        </w:rPr>
-      </w:pPr>
-    </w:p>
-    <w:p>
-      <w:pPr>
-        <w:spacing w:after="0"/>
-        <w:rPr>
-          <w:b/>
-          <w:bCs/>
-        </w:rPr>
-      </w:pPr>
-    </w:p>
-    <w:p>
-      <w:pPr>
-        <w:spacing w:after="0"/>
-        <w:rPr>
-          <w:b/>
-          <w:bCs/>
-        </w:rPr>
-      </w:pPr>
-    </w:p>
-    <w:p>
-      <w:pPr>
-        <w:spacing w:after="0"/>
-        <w:rPr>
-          <w:b/>
-          <w:bCs/>
-        </w:rPr>
-      </w:pPr>
-    </w:p>
-    <w:p>
-      <w:pPr>
-        <w:spacing w:after="0"/>
-        <w:rPr>
-          <w:b/>
-          <w:bCs/>
-        </w:rPr>
-      </w:pPr>
-    </w:p>
-    <w:p>
-      <w:pPr>
-        <w:spacing w:after="0"/>
-        <w:rPr>
-          <w:b/>
-          <w:bCs/>
-        </w:rPr>
-      </w:pPr>
-    </w:p>
-    <w:p>
-      <w:pPr>
-        <w:spacing w:after="0"/>
-        <w:rPr>
-          <w:b/>
-          <w:bCs/>
-        </w:rPr>
-      </w:pPr>
-    </w:p>
     <w:p>
       <w:pPr>
         <w:spacing w:after="0"/>
@@ -3016,6 +2989,9 @@
       <w:r>
         <w:t>Job Priority Levels</w:t>
       </w:r>
+      <w:r>
+        <w:t xml:space="preserve"> – DONE </w:t>
+      </w:r>
     </w:p>
     <w:p>
       <w:pPr>
@@ -3027,13 +3003,7 @@
         <w:spacing w:after="0"/>
       </w:pPr>
       <w:r>
-        <w:t xml:space="preserve">Need a way to classify what jobs are more urgent </w:t>
-      </w:r>
-      <w:r>
-        <w:t>than</w:t>
-      </w:r>
-      <w:r>
-        <w:t xml:space="preserve"> others. Either create an algorithm that will decide the need based on the type of appointment and the time until the appointment, or let a user mark a priority level. </w:t>
+        <w:t xml:space="preserve">Need a way to classify what jobs are more urgent than others. Either create an algorithm that will decide the need based on the type of appointment and the time until the appointment, or let a user mark a priority level. </w:t>
       </w:r>
     </w:p>
     <w:p>
@@ -3049,6 +3019,9 @@
       <w:r>
         <w:t>Zip code</w:t>
       </w:r>
+      <w:r>
+        <w:t xml:space="preserve"> – DONE </w:t>
+      </w:r>
     </w:p>
     <w:p>
       <w:pPr>
@@ -3079,6 +3052,9 @@
         <w:t>JobNumber</w:t>
       </w:r>
       <w:proofErr w:type="spellEnd"/>
+      <w:r>
+        <w:t xml:space="preserve"> – DONE </w:t>
+      </w:r>
     </w:p>
     <w:p>
       <w:pPr>
@@ -3135,6 +3111,9 @@
       <w:r>
         <w:t>Comments</w:t>
       </w:r>
+      <w:r>
+        <w:t xml:space="preserve"> – DONE</w:t>
+      </w:r>
     </w:p>
     <w:p>
       <w:pPr>
@@ -3155,6 +3134,27 @@
         <w:pStyle w:val="ListParagraph"/>
         <w:keepNext/>
         <w:numPr>
+          <w:ilvl w:val="1"/>
+          <w:numId w:val="1"/>
+        </w:numPr>
+        <w:spacing w:after="0"/>
+      </w:pPr>
+      <w:r>
+        <w:rPr>
+          <w:b/>
+          <w:bCs/>
+        </w:rPr>
+        <w:t>Change:</w:t>
+      </w:r>
+      <w:r>
+        <w:t xml:space="preserve"> Added the “notes” field to Job. Specific job requirements stored here</w:t>
+      </w:r>
+    </w:p>
+    <w:p>
+      <w:pPr>
+        <w:pStyle w:val="ListParagraph"/>
+        <w:keepNext/>
+        <w:numPr>
           <w:ilvl w:val="0"/>
           <w:numId w:val="1"/>
         </w:numPr>
@@ -3162,6 +3162,9 @@
       </w:pPr>
       <w:r>
         <w:t>Job name</w:t>
+      </w:r>
+      <w:r>
+        <w:t xml:space="preserve"> – DONE </w:t>
       </w:r>
     </w:p>
     <w:p>
@@ -3183,6 +3186,20 @@
         <w:pStyle w:val="ListParagraph"/>
         <w:keepNext/>
         <w:numPr>
+          <w:ilvl w:val="1"/>
+          <w:numId w:val="1"/>
+        </w:numPr>
+        <w:spacing w:after="0"/>
+      </w:pPr>
+      <w:r>
+        <w:t>Not adding a name field so that searching is done by setting filters</w:t>
+      </w:r>
+    </w:p>
+    <w:p>
+      <w:pPr>
+        <w:pStyle w:val="ListParagraph"/>
+        <w:keepNext/>
+        <w:numPr>
           <w:ilvl w:val="0"/>
           <w:numId w:val="1"/>
         </w:numPr>
@@ -3195,6 +3212,9 @@
       <w:proofErr w:type="spellEnd"/>
       <w:r>
         <w:t xml:space="preserve"> Table</w:t>
+      </w:r>
+      <w:r>
+        <w:t xml:space="preserve"> - DONE</w:t>
       </w:r>
     </w:p>
     <w:p>
@@ -3237,11 +3257,12 @@
         </w:numPr>
         <w:spacing w:after="0"/>
       </w:pPr>
-      <w:proofErr w:type="spellStart"/>
-      <w:r>
-        <w:t>InterpreterID</w:t>
-      </w:r>
-      <w:proofErr w:type="spellEnd"/>
+      <w:r>
+        <w:t>Invoices</w:t>
+      </w:r>
+      <w:r>
+        <w:t xml:space="preserve"> - DONE</w:t>
+      </w:r>
     </w:p>
     <w:p>
       <w:pPr>
@@ -3254,7 +3275,43 @@
         <w:spacing w:after="0"/>
       </w:pPr>
       <w:r>
-        <w:t>Talk to sponsor about what this value is</w:t>
+        <w:t xml:space="preserve">Invoices needs a Join table to both </w:t>
+      </w:r>
+      <w:proofErr w:type="spellStart"/>
+      <w:r>
+        <w:t>JobCreator</w:t>
+      </w:r>
+      <w:proofErr w:type="spellEnd"/>
+      <w:r>
+        <w:t xml:space="preserve"> and Interpreter</w:t>
+      </w:r>
+    </w:p>
+    <w:p>
+      <w:pPr>
+        <w:pStyle w:val="ListParagraph"/>
+        <w:keepNext/>
+        <w:numPr>
+          <w:ilvl w:val="2"/>
+          <w:numId w:val="1"/>
+        </w:numPr>
+        <w:spacing w:after="0"/>
+      </w:pPr>
+      <w:r>
+        <w:t>This is to keep a history of invoices in both</w:t>
+      </w:r>
+    </w:p>
+    <w:p>
+      <w:pPr>
+        <w:pStyle w:val="ListParagraph"/>
+        <w:keepNext/>
+        <w:numPr>
+          <w:ilvl w:val="2"/>
+          <w:numId w:val="1"/>
+        </w:numPr>
+        <w:spacing w:after="0"/>
+      </w:pPr>
+      <w:r>
+        <w:t>OR write real long SQL query to fix that</w:t>
       </w:r>
     </w:p>
     <w:p>
@@ -3267,8 +3324,13 @@
         </w:numPr>
         <w:spacing w:after="0"/>
       </w:pPr>
-      <w:r>
-        <w:t>Passwords</w:t>
+      <w:proofErr w:type="spellStart"/>
+      <w:r>
+        <w:t>PostedInvoices</w:t>
+      </w:r>
+      <w:proofErr w:type="spellEnd"/>
+      <w:r>
+        <w:t xml:space="preserve"> - DONE</w:t>
       </w:r>
     </w:p>
     <w:p>
@@ -3282,7 +3344,46 @@
         <w:spacing w:after="0"/>
       </w:pPr>
       <w:r>
-        <w:t>Currently password requirements need one capital letter and one number</w:t>
+        <w:t xml:space="preserve">Needs to change names to </w:t>
+      </w:r>
+      <w:proofErr w:type="spellStart"/>
+      <w:r>
+        <w:t>TakenWorkOrders</w:t>
+      </w:r>
+      <w:proofErr w:type="spellEnd"/>
+      <w:r>
+        <w:t xml:space="preserve">, as </w:t>
+      </w:r>
+      <w:r>
+        <w:t>it’s</w:t>
+      </w:r>
+      <w:r>
+        <w:t xml:space="preserve"> connected to </w:t>
+      </w:r>
+      <w:proofErr w:type="spellStart"/>
+      <w:r>
+        <w:t>WorkOrder</w:t>
+      </w:r>
+      <w:proofErr w:type="spellEnd"/>
+      <w:r>
+        <w:t xml:space="preserve"> NOT Invoice table</w:t>
+      </w:r>
+    </w:p>
+    <w:p>
+      <w:pPr>
+        <w:keepNext/>
+        <w:spacing w:after="0"/>
+        <w:rPr>
+          <w:b/>
+          <w:bCs/>
+        </w:rPr>
+      </w:pPr>
+      <w:r>
+        <w:rPr>
+          <w:b/>
+          <w:bCs/>
+        </w:rPr>
+        <w:t>Notes:</w:t>
       </w:r>
     </w:p>
     <w:p>
@@ -3295,9 +3396,11 @@
         </w:numPr>
         <w:spacing w:after="0"/>
       </w:pPr>
-      <w:r>
-        <w:t>Invoices</w:t>
-      </w:r>
+      <w:proofErr w:type="spellStart"/>
+      <w:r>
+        <w:t>InterpreterID</w:t>
+      </w:r>
+      <w:proofErr w:type="spellEnd"/>
     </w:p>
     <w:p>
       <w:pPr>
@@ -3310,43 +3413,7 @@
         <w:spacing w:after="0"/>
       </w:pPr>
       <w:r>
-        <w:t xml:space="preserve">Invoices needs a Join table to both </w:t>
-      </w:r>
-      <w:proofErr w:type="spellStart"/>
-      <w:r>
-        <w:t>JobCreator</w:t>
-      </w:r>
-      <w:proofErr w:type="spellEnd"/>
-      <w:r>
-        <w:t xml:space="preserve"> and Interpreter</w:t>
-      </w:r>
-    </w:p>
-    <w:p>
-      <w:pPr>
-        <w:pStyle w:val="ListParagraph"/>
-        <w:keepNext/>
-        <w:numPr>
-          <w:ilvl w:val="2"/>
-          <w:numId w:val="1"/>
-        </w:numPr>
-        <w:spacing w:after="0"/>
-      </w:pPr>
-      <w:r>
-        <w:t>This is to keep a history of invoices in both</w:t>
-      </w:r>
-    </w:p>
-    <w:p>
-      <w:pPr>
-        <w:pStyle w:val="ListParagraph"/>
-        <w:keepNext/>
-        <w:numPr>
-          <w:ilvl w:val="2"/>
-          <w:numId w:val="1"/>
-        </w:numPr>
-        <w:spacing w:after="0"/>
-      </w:pPr>
-      <w:r>
-        <w:t>OR write real long SQL query to fix that</w:t>
+        <w:t>Talk to sponsor about what this value is</w:t>
       </w:r>
     </w:p>
     <w:p>
@@ -3359,11 +3426,9 @@
         </w:numPr>
         <w:spacing w:after="0"/>
       </w:pPr>
-      <w:proofErr w:type="spellStart"/>
-      <w:r>
-        <w:t>PostedInvoices</w:t>
-      </w:r>
-      <w:proofErr w:type="spellEnd"/>
+      <w:r>
+        <w:t>Passwords</w:t>
+      </w:r>
     </w:p>
     <w:p>
       <w:pPr>
@@ -3376,32 +3441,9 @@
         <w:spacing w:after="0"/>
       </w:pPr>
       <w:r>
-        <w:t xml:space="preserve">Needs to change names to </w:t>
-      </w:r>
-      <w:proofErr w:type="spellStart"/>
-      <w:r>
-        <w:t>TakenWorkOrders</w:t>
-      </w:r>
-      <w:proofErr w:type="spellEnd"/>
-      <w:r>
-        <w:t xml:space="preserve">, as </w:t>
-      </w:r>
-      <w:r>
-        <w:t>it’s</w:t>
-      </w:r>
-      <w:r>
-        <w:t xml:space="preserve"> connected to </w:t>
-      </w:r>
-      <w:proofErr w:type="spellStart"/>
-      <w:r>
-        <w:t>WorkOrder</w:t>
-      </w:r>
-      <w:proofErr w:type="spellEnd"/>
-      <w:r>
-        <w:t xml:space="preserve"> NOT Invoice table</w:t>
-      </w:r>
-    </w:p>
-    <w:p/>
+        <w:t>Currently password requirements need one capital letter and one number</w:t>
+      </w:r>
+    </w:p>
     <w:p>
       <w:pPr>
         <w:keepNext/>
@@ -3421,7 +3463,7 @@
 </file>
 
 <file path=word/endnotes.xml><?xml version="1.0" encoding="utf-8"?>
-<w:endnotes xmlns:wpc="http://schemas.microsoft.com/office/word/2010/wordprocessingCanvas" xmlns:cx="http://schemas.microsoft.com/office/drawing/2014/chartex" xmlns:cx1="http://schemas.microsoft.com/office/drawing/2015/9/8/chartex" xmlns:cx2="http://schemas.microsoft.com/office/drawing/2015/10/21/chartex" xmlns:cx3="http://schemas.microsoft.com/office/drawing/2016/5/9/chartex" xmlns:cx4="http://schemas.microsoft.com/office/drawing/2016/5/10/chartex" xmlns:cx5="http://schemas.microsoft.com/office/drawing/2016/5/11/chartex" xmlns:cx6="http://schemas.microsoft.com/office/drawing/2016/5/12/chartex" xmlns:cx7="http://schemas.microsoft.com/office/drawing/2016/5/13/chartex" xmlns:cx8="http://schemas.microsoft.com/office/drawing/2016/5/14/chartex" xmlns:mc="http://schemas.openxmlformats.org/markup-compatibility/2006" xmlns:aink="http://schemas.microsoft.com/office/drawing/2016/ink" xmlns:am3d="http://schemas.microsoft.com/office/drawing/2017/model3d" xmlns:o="urn:schemas-microsoft-com:office:office" xmlns:r="http://schemas.openxmlformats.org/officeDocument/2006/relationships" xmlns:m="http://schemas.openxmlformats.org/officeDocument/2006/math" xmlns:v="urn:schemas-microsoft-com:vml" xmlns:wp14="http://schemas.microsoft.com/office/word/2010/wordprocessingDrawing" xmlns:wp="http://schemas.openxmlformats.org/drawingml/2006/wordprocessingDrawing" xmlns:w10="urn:schemas-microsoft-com:office:word" xmlns:w="http://schemas.openxmlformats.org/wordprocessingml/2006/main" xmlns:w14="http://schemas.microsoft.com/office/word/2010/wordml" xmlns:w15="http://schemas.microsoft.com/office/word/2012/wordml" xmlns:w16cex="http://schemas.microsoft.com/office/word/2018/wordml/cex" xmlns:w16cid="http://schemas.microsoft.com/office/word/2016/wordml/cid" xmlns:w16="http://schemas.microsoft.com/office/word/2018/wordml" xmlns:w16sdtdh="http://schemas.microsoft.com/office/word/2020/wordml/sdtdatahash" xmlns:w16se="http://schemas.microsoft.com/office/word/2015/wordml/symex" xmlns:wpg="http://schemas.microsoft.com/office/word/2010/wordprocessingGroup" xmlns:wpi="http://schemas.microsoft.com/office/word/2010/wordprocessingInk" xmlns:wne="http://schemas.microsoft.com/office/word/2006/wordml" xmlns:wps="http://schemas.microsoft.com/office/word/2010/wordprocessingShape" mc:Ignorable="w14 w15 w16se w16cid w16 w16cex w16sdtdh wp14">
+<w:endnotes xmlns:wpc="http://schemas.microsoft.com/office/word/2010/wordprocessingCanvas" xmlns:cx="http://schemas.microsoft.com/office/drawing/2014/chartex" xmlns:cx1="http://schemas.microsoft.com/office/drawing/2015/9/8/chartex" xmlns:cx2="http://schemas.microsoft.com/office/drawing/2015/10/21/chartex" xmlns:cx3="http://schemas.microsoft.com/office/drawing/2016/5/9/chartex" xmlns:cx4="http://schemas.microsoft.com/office/drawing/2016/5/10/chartex" xmlns:cx5="http://schemas.microsoft.com/office/drawing/2016/5/11/chartex" xmlns:cx6="http://schemas.microsoft.com/office/drawing/2016/5/12/chartex" xmlns:cx7="http://schemas.microsoft.com/office/drawing/2016/5/13/chartex" xmlns:cx8="http://schemas.microsoft.com/office/drawing/2016/5/14/chartex" xmlns:mc="http://schemas.openxmlformats.org/markup-compatibility/2006" xmlns:aink="http://schemas.microsoft.com/office/drawing/2016/ink" xmlns:am3d="http://schemas.microsoft.com/office/drawing/2017/model3d" xmlns:o="urn:schemas-microsoft-com:office:office" xmlns:r="http://schemas.openxmlformats.org/officeDocument/2006/relationships" xmlns:m="http://schemas.openxmlformats.org/officeDocument/2006/math" xmlns:v="urn:schemas-microsoft-com:vml" xmlns:wp14="http://schemas.microsoft.com/office/word/2010/wordprocessingDrawing" xmlns:wp="http://schemas.openxmlformats.org/drawingml/2006/wordprocessingDrawing" xmlns:w10="urn:schemas-microsoft-com:office:word" xmlns:w="http://schemas.openxmlformats.org/wordprocessingml/2006/main" xmlns:w14="http://schemas.microsoft.com/office/word/2010/wordml" xmlns:w15="http://schemas.microsoft.com/office/word/2012/wordml" xmlns:w16cex="http://schemas.microsoft.com/office/word/2018/wordml/cex" xmlns:w16cid="http://schemas.microsoft.com/office/word/2016/wordml/cid" xmlns:w16="http://schemas.microsoft.com/office/word/2018/wordml" xmlns:w16se="http://schemas.microsoft.com/office/word/2015/wordml/symex" xmlns:wpg="http://schemas.microsoft.com/office/word/2010/wordprocessingGroup" xmlns:wpi="http://schemas.microsoft.com/office/word/2010/wordprocessingInk" xmlns:wne="http://schemas.microsoft.com/office/word/2006/wordml" xmlns:wps="http://schemas.microsoft.com/office/word/2010/wordprocessingShape" mc:Ignorable="w14 w15 w16se w16cid w16 w16cex wp14">
   <w:endnote w:type="separator" w:id="-1">
     <w:p>
       <w:pPr>
@@ -3446,7 +3488,7 @@
 </file>
 
 <file path=word/footer1.xml><?xml version="1.0" encoding="utf-8"?>
-<w:ftr xmlns:wpc="http://schemas.microsoft.com/office/word/2010/wordprocessingCanvas" xmlns:cx="http://schemas.microsoft.com/office/drawing/2014/chartex" xmlns:cx1="http://schemas.microsoft.com/office/drawing/2015/9/8/chartex" xmlns:cx2="http://schemas.microsoft.com/office/drawing/2015/10/21/chartex" xmlns:cx3="http://schemas.microsoft.com/office/drawing/2016/5/9/chartex" xmlns:cx4="http://schemas.microsoft.com/office/drawing/2016/5/10/chartex" xmlns:cx5="http://schemas.microsoft.com/office/drawing/2016/5/11/chartex" xmlns:cx6="http://schemas.microsoft.com/office/drawing/2016/5/12/chartex" xmlns:cx7="http://schemas.microsoft.com/office/drawing/2016/5/13/chartex" xmlns:cx8="http://schemas.microsoft.com/office/drawing/2016/5/14/chartex" xmlns:mc="http://schemas.openxmlformats.org/markup-compatibility/2006" xmlns:aink="http://schemas.microsoft.com/office/drawing/2016/ink" xmlns:am3d="http://schemas.microsoft.com/office/drawing/2017/model3d" xmlns:o="urn:schemas-microsoft-com:office:office" xmlns:r="http://schemas.openxmlformats.org/officeDocument/2006/relationships" xmlns:m="http://schemas.openxmlformats.org/officeDocument/2006/math" xmlns:v="urn:schemas-microsoft-com:vml" xmlns:wp14="http://schemas.microsoft.com/office/word/2010/wordprocessingDrawing" xmlns:wp="http://schemas.openxmlformats.org/drawingml/2006/wordprocessingDrawing" xmlns:w10="urn:schemas-microsoft-com:office:word" xmlns:w="http://schemas.openxmlformats.org/wordprocessingml/2006/main" xmlns:w14="http://schemas.microsoft.com/office/word/2010/wordml" xmlns:w15="http://schemas.microsoft.com/office/word/2012/wordml" xmlns:w16cex="http://schemas.microsoft.com/office/word/2018/wordml/cex" xmlns:w16cid="http://schemas.microsoft.com/office/word/2016/wordml/cid" xmlns:w16="http://schemas.microsoft.com/office/word/2018/wordml" xmlns:w16sdtdh="http://schemas.microsoft.com/office/word/2020/wordml/sdtdatahash" xmlns:w16se="http://schemas.microsoft.com/office/word/2015/wordml/symex" xmlns:wpg="http://schemas.microsoft.com/office/word/2010/wordprocessingGroup" xmlns:wpi="http://schemas.microsoft.com/office/word/2010/wordprocessingInk" xmlns:wne="http://schemas.microsoft.com/office/word/2006/wordml" xmlns:wps="http://schemas.microsoft.com/office/word/2010/wordprocessingShape" mc:Ignorable="w14 w15 w16se w16cid w16 w16cex w16sdtdh wp14">
+<w:ftr xmlns:wpc="http://schemas.microsoft.com/office/word/2010/wordprocessingCanvas" xmlns:cx="http://schemas.microsoft.com/office/drawing/2014/chartex" xmlns:cx1="http://schemas.microsoft.com/office/drawing/2015/9/8/chartex" xmlns:cx2="http://schemas.microsoft.com/office/drawing/2015/10/21/chartex" xmlns:cx3="http://schemas.microsoft.com/office/drawing/2016/5/9/chartex" xmlns:cx4="http://schemas.microsoft.com/office/drawing/2016/5/10/chartex" xmlns:cx5="http://schemas.microsoft.com/office/drawing/2016/5/11/chartex" xmlns:cx6="http://schemas.microsoft.com/office/drawing/2016/5/12/chartex" xmlns:cx7="http://schemas.microsoft.com/office/drawing/2016/5/13/chartex" xmlns:cx8="http://schemas.microsoft.com/office/drawing/2016/5/14/chartex" xmlns:mc="http://schemas.openxmlformats.org/markup-compatibility/2006" xmlns:aink="http://schemas.microsoft.com/office/drawing/2016/ink" xmlns:am3d="http://schemas.microsoft.com/office/drawing/2017/model3d" xmlns:o="urn:schemas-microsoft-com:office:office" xmlns:r="http://schemas.openxmlformats.org/officeDocument/2006/relationships" xmlns:m="http://schemas.openxmlformats.org/officeDocument/2006/math" xmlns:v="urn:schemas-microsoft-com:vml" xmlns:wp14="http://schemas.microsoft.com/office/word/2010/wordprocessingDrawing" xmlns:wp="http://schemas.openxmlformats.org/drawingml/2006/wordprocessingDrawing" xmlns:w10="urn:schemas-microsoft-com:office:word" xmlns:w="http://schemas.openxmlformats.org/wordprocessingml/2006/main" xmlns:w14="http://schemas.microsoft.com/office/word/2010/wordml" xmlns:w15="http://schemas.microsoft.com/office/word/2012/wordml" xmlns:w16cex="http://schemas.microsoft.com/office/word/2018/wordml/cex" xmlns:w16cid="http://schemas.microsoft.com/office/word/2016/wordml/cid" xmlns:w16="http://schemas.microsoft.com/office/word/2018/wordml" xmlns:w16se="http://schemas.microsoft.com/office/word/2015/wordml/symex" xmlns:wpg="http://schemas.microsoft.com/office/word/2010/wordprocessingGroup" xmlns:wpi="http://schemas.microsoft.com/office/word/2010/wordprocessingInk" xmlns:wne="http://schemas.microsoft.com/office/word/2006/wordml" xmlns:wps="http://schemas.microsoft.com/office/word/2010/wordprocessingShape" mc:Ignorable="w14 w15 w16se w16cid w16 w16cex wp14">
   <w:sdt>
     <w:sdtPr>
       <w:rPr>
@@ -3503,7 +3545,7 @@
 </file>
 
 <file path=word/footer2.xml><?xml version="1.0" encoding="utf-8"?>
-<w:ftr xmlns:wpc="http://schemas.microsoft.com/office/word/2010/wordprocessingCanvas" xmlns:cx="http://schemas.microsoft.com/office/drawing/2014/chartex" xmlns:cx1="http://schemas.microsoft.com/office/drawing/2015/9/8/chartex" xmlns:cx2="http://schemas.microsoft.com/office/drawing/2015/10/21/chartex" xmlns:cx3="http://schemas.microsoft.com/office/drawing/2016/5/9/chartex" xmlns:cx4="http://schemas.microsoft.com/office/drawing/2016/5/10/chartex" xmlns:cx5="http://schemas.microsoft.com/office/drawing/2016/5/11/chartex" xmlns:cx6="http://schemas.microsoft.com/office/drawing/2016/5/12/chartex" xmlns:cx7="http://schemas.microsoft.com/office/drawing/2016/5/13/chartex" xmlns:cx8="http://schemas.microsoft.com/office/drawing/2016/5/14/chartex" xmlns:mc="http://schemas.openxmlformats.org/markup-compatibility/2006" xmlns:aink="http://schemas.microsoft.com/office/drawing/2016/ink" xmlns:am3d="http://schemas.microsoft.com/office/drawing/2017/model3d" xmlns:o="urn:schemas-microsoft-com:office:office" xmlns:r="http://schemas.openxmlformats.org/officeDocument/2006/relationships" xmlns:m="http://schemas.openxmlformats.org/officeDocument/2006/math" xmlns:v="urn:schemas-microsoft-com:vml" xmlns:wp14="http://schemas.microsoft.com/office/word/2010/wordprocessingDrawing" xmlns:wp="http://schemas.openxmlformats.org/drawingml/2006/wordprocessingDrawing" xmlns:w10="urn:schemas-microsoft-com:office:word" xmlns:w="http://schemas.openxmlformats.org/wordprocessingml/2006/main" xmlns:w14="http://schemas.microsoft.com/office/word/2010/wordml" xmlns:w15="http://schemas.microsoft.com/office/word/2012/wordml" xmlns:w16cex="http://schemas.microsoft.com/office/word/2018/wordml/cex" xmlns:w16cid="http://schemas.microsoft.com/office/word/2016/wordml/cid" xmlns:w16="http://schemas.microsoft.com/office/word/2018/wordml" xmlns:w16sdtdh="http://schemas.microsoft.com/office/word/2020/wordml/sdtdatahash" xmlns:w16se="http://schemas.microsoft.com/office/word/2015/wordml/symex" xmlns:wpg="http://schemas.microsoft.com/office/word/2010/wordprocessingGroup" xmlns:wpi="http://schemas.microsoft.com/office/word/2010/wordprocessingInk" xmlns:wne="http://schemas.microsoft.com/office/word/2006/wordml" xmlns:wps="http://schemas.microsoft.com/office/word/2010/wordprocessingShape" mc:Ignorable="w14 w15 w16se w16cid w16 w16cex w16sdtdh wp14">
+<w:ftr xmlns:wpc="http://schemas.microsoft.com/office/word/2010/wordprocessingCanvas" xmlns:cx="http://schemas.microsoft.com/office/drawing/2014/chartex" xmlns:cx1="http://schemas.microsoft.com/office/drawing/2015/9/8/chartex" xmlns:cx2="http://schemas.microsoft.com/office/drawing/2015/10/21/chartex" xmlns:cx3="http://schemas.microsoft.com/office/drawing/2016/5/9/chartex" xmlns:cx4="http://schemas.microsoft.com/office/drawing/2016/5/10/chartex" xmlns:cx5="http://schemas.microsoft.com/office/drawing/2016/5/11/chartex" xmlns:cx6="http://schemas.microsoft.com/office/drawing/2016/5/12/chartex" xmlns:cx7="http://schemas.microsoft.com/office/drawing/2016/5/13/chartex" xmlns:cx8="http://schemas.microsoft.com/office/drawing/2016/5/14/chartex" xmlns:mc="http://schemas.openxmlformats.org/markup-compatibility/2006" xmlns:aink="http://schemas.microsoft.com/office/drawing/2016/ink" xmlns:am3d="http://schemas.microsoft.com/office/drawing/2017/model3d" xmlns:o="urn:schemas-microsoft-com:office:office" xmlns:r="http://schemas.openxmlformats.org/officeDocument/2006/relationships" xmlns:m="http://schemas.openxmlformats.org/officeDocument/2006/math" xmlns:v="urn:schemas-microsoft-com:vml" xmlns:wp14="http://schemas.microsoft.com/office/word/2010/wordprocessingDrawing" xmlns:wp="http://schemas.openxmlformats.org/drawingml/2006/wordprocessingDrawing" xmlns:w10="urn:schemas-microsoft-com:office:word" xmlns:w="http://schemas.openxmlformats.org/wordprocessingml/2006/main" xmlns:w14="http://schemas.microsoft.com/office/word/2010/wordml" xmlns:w15="http://schemas.microsoft.com/office/word/2012/wordml" xmlns:w16cex="http://schemas.microsoft.com/office/word/2018/wordml/cex" xmlns:w16cid="http://schemas.microsoft.com/office/word/2016/wordml/cid" xmlns:w16="http://schemas.microsoft.com/office/word/2018/wordml" xmlns:w16se="http://schemas.microsoft.com/office/word/2015/wordml/symex" xmlns:wpg="http://schemas.microsoft.com/office/word/2010/wordprocessingGroup" xmlns:wpi="http://schemas.microsoft.com/office/word/2010/wordprocessingInk" xmlns:wne="http://schemas.microsoft.com/office/word/2006/wordml" xmlns:wps="http://schemas.microsoft.com/office/word/2010/wordprocessingShape" mc:Ignorable="w14 w15 w16se w16cid w16 w16cex wp14">
   <w:sdt>
     <w:sdtPr>
       <w:rPr>
@@ -3573,7 +3615,7 @@
 </file>
 
 <file path=word/footnotes.xml><?xml version="1.0" encoding="utf-8"?>
-<w:footnotes xmlns:wpc="http://schemas.microsoft.com/office/word/2010/wordprocessingCanvas" xmlns:cx="http://schemas.microsoft.com/office/drawing/2014/chartex" xmlns:cx1="http://schemas.microsoft.com/office/drawing/2015/9/8/chartex" xmlns:cx2="http://schemas.microsoft.com/office/drawing/2015/10/21/chartex" xmlns:cx3="http://schemas.microsoft.com/office/drawing/2016/5/9/chartex" xmlns:cx4="http://schemas.microsoft.com/office/drawing/2016/5/10/chartex" xmlns:cx5="http://schemas.microsoft.com/office/drawing/2016/5/11/chartex" xmlns:cx6="http://schemas.microsoft.com/office/drawing/2016/5/12/chartex" xmlns:cx7="http://schemas.microsoft.com/office/drawing/2016/5/13/chartex" xmlns:cx8="http://schemas.microsoft.com/office/drawing/2016/5/14/chartex" xmlns:mc="http://schemas.openxmlformats.org/markup-compatibility/2006" xmlns:aink="http://schemas.microsoft.com/office/drawing/2016/ink" xmlns:am3d="http://schemas.microsoft.com/office/drawing/2017/model3d" xmlns:o="urn:schemas-microsoft-com:office:office" xmlns:r="http://schemas.openxmlformats.org/officeDocument/2006/relationships" xmlns:m="http://schemas.openxmlformats.org/officeDocument/2006/math" xmlns:v="urn:schemas-microsoft-com:vml" xmlns:wp14="http://schemas.microsoft.com/office/word/2010/wordprocessingDrawing" xmlns:wp="http://schemas.openxmlformats.org/drawingml/2006/wordprocessingDrawing" xmlns:w10="urn:schemas-microsoft-com:office:word" xmlns:w="http://schemas.openxmlformats.org/wordprocessingml/2006/main" xmlns:w14="http://schemas.microsoft.com/office/word/2010/wordml" xmlns:w15="http://schemas.microsoft.com/office/word/2012/wordml" xmlns:w16cex="http://schemas.microsoft.com/office/word/2018/wordml/cex" xmlns:w16cid="http://schemas.microsoft.com/office/word/2016/wordml/cid" xmlns:w16="http://schemas.microsoft.com/office/word/2018/wordml" xmlns:w16sdtdh="http://schemas.microsoft.com/office/word/2020/wordml/sdtdatahash" xmlns:w16se="http://schemas.microsoft.com/office/word/2015/wordml/symex" xmlns:wpg="http://schemas.microsoft.com/office/word/2010/wordprocessingGroup" xmlns:wpi="http://schemas.microsoft.com/office/word/2010/wordprocessingInk" xmlns:wne="http://schemas.microsoft.com/office/word/2006/wordml" xmlns:wps="http://schemas.microsoft.com/office/word/2010/wordprocessingShape" mc:Ignorable="w14 w15 w16se w16cid w16 w16cex w16sdtdh wp14">
+<w:footnotes xmlns:wpc="http://schemas.microsoft.com/office/word/2010/wordprocessingCanvas" xmlns:cx="http://schemas.microsoft.com/office/drawing/2014/chartex" xmlns:cx1="http://schemas.microsoft.com/office/drawing/2015/9/8/chartex" xmlns:cx2="http://schemas.microsoft.com/office/drawing/2015/10/21/chartex" xmlns:cx3="http://schemas.microsoft.com/office/drawing/2016/5/9/chartex" xmlns:cx4="http://schemas.microsoft.com/office/drawing/2016/5/10/chartex" xmlns:cx5="http://schemas.microsoft.com/office/drawing/2016/5/11/chartex" xmlns:cx6="http://schemas.microsoft.com/office/drawing/2016/5/12/chartex" xmlns:cx7="http://schemas.microsoft.com/office/drawing/2016/5/13/chartex" xmlns:cx8="http://schemas.microsoft.com/office/drawing/2016/5/14/chartex" xmlns:mc="http://schemas.openxmlformats.org/markup-compatibility/2006" xmlns:aink="http://schemas.microsoft.com/office/drawing/2016/ink" xmlns:am3d="http://schemas.microsoft.com/office/drawing/2017/model3d" xmlns:o="urn:schemas-microsoft-com:office:office" xmlns:r="http://schemas.openxmlformats.org/officeDocument/2006/relationships" xmlns:m="http://schemas.openxmlformats.org/officeDocument/2006/math" xmlns:v="urn:schemas-microsoft-com:vml" xmlns:wp14="http://schemas.microsoft.com/office/word/2010/wordprocessingDrawing" xmlns:wp="http://schemas.openxmlformats.org/drawingml/2006/wordprocessingDrawing" xmlns:w10="urn:schemas-microsoft-com:office:word" xmlns:w="http://schemas.openxmlformats.org/wordprocessingml/2006/main" xmlns:w14="http://schemas.microsoft.com/office/word/2010/wordml" xmlns:w15="http://schemas.microsoft.com/office/word/2012/wordml" xmlns:w16cex="http://schemas.microsoft.com/office/word/2018/wordml/cex" xmlns:w16cid="http://schemas.microsoft.com/office/word/2016/wordml/cid" xmlns:w16="http://schemas.microsoft.com/office/word/2018/wordml" xmlns:w16se="http://schemas.microsoft.com/office/word/2015/wordml/symex" xmlns:wpg="http://schemas.microsoft.com/office/word/2010/wordprocessingGroup" xmlns:wpi="http://schemas.microsoft.com/office/word/2010/wordprocessingInk" xmlns:wne="http://schemas.microsoft.com/office/word/2006/wordml" xmlns:wps="http://schemas.microsoft.com/office/word/2010/wordprocessingShape" mc:Ignorable="w14 w15 w16se w16cid w16 w16cex wp14">
   <w:footnote w:type="separator" w:id="-1">
     <w:p>
       <w:pPr>
@@ -3598,7 +3640,7 @@
 </file>
 
 <file path=word/numbering.xml><?xml version="1.0" encoding="utf-8"?>
-<w:numbering xmlns:wpc="http://schemas.microsoft.com/office/word/2010/wordprocessingCanvas" xmlns:cx="http://schemas.microsoft.com/office/drawing/2014/chartex" xmlns:cx1="http://schemas.microsoft.com/office/drawing/2015/9/8/chartex" xmlns:cx2="http://schemas.microsoft.com/office/drawing/2015/10/21/chartex" xmlns:cx3="http://schemas.microsoft.com/office/drawing/2016/5/9/chartex" xmlns:cx4="http://schemas.microsoft.com/office/drawing/2016/5/10/chartex" xmlns:cx5="http://schemas.microsoft.com/office/drawing/2016/5/11/chartex" xmlns:cx6="http://schemas.microsoft.com/office/drawing/2016/5/12/chartex" xmlns:cx7="http://schemas.microsoft.com/office/drawing/2016/5/13/chartex" xmlns:cx8="http://schemas.microsoft.com/office/drawing/2016/5/14/chartex" xmlns:mc="http://schemas.openxmlformats.org/markup-compatibility/2006" xmlns:aink="http://schemas.microsoft.com/office/drawing/2016/ink" xmlns:am3d="http://schemas.microsoft.com/office/drawing/2017/model3d" xmlns:o="urn:schemas-microsoft-com:office:office" xmlns:r="http://schemas.openxmlformats.org/officeDocument/2006/relationships" xmlns:m="http://schemas.openxmlformats.org/officeDocument/2006/math" xmlns:v="urn:schemas-microsoft-com:vml" xmlns:wp14="http://schemas.microsoft.com/office/word/2010/wordprocessingDrawing" xmlns:wp="http://schemas.openxmlformats.org/drawingml/2006/wordprocessingDrawing" xmlns:w10="urn:schemas-microsoft-com:office:word" xmlns:w="http://schemas.openxmlformats.org/wordprocessingml/2006/main" xmlns:w14="http://schemas.microsoft.com/office/word/2010/wordml" xmlns:w15="http://schemas.microsoft.com/office/word/2012/wordml" xmlns:w16cex="http://schemas.microsoft.com/office/word/2018/wordml/cex" xmlns:w16cid="http://schemas.microsoft.com/office/word/2016/wordml/cid" xmlns:w16="http://schemas.microsoft.com/office/word/2018/wordml" xmlns:w16sdtdh="http://schemas.microsoft.com/office/word/2020/wordml/sdtdatahash" xmlns:w16se="http://schemas.microsoft.com/office/word/2015/wordml/symex" xmlns:wpg="http://schemas.microsoft.com/office/word/2010/wordprocessingGroup" xmlns:wpi="http://schemas.microsoft.com/office/word/2010/wordprocessingInk" xmlns:wne="http://schemas.microsoft.com/office/word/2006/wordml" xmlns:wps="http://schemas.microsoft.com/office/word/2010/wordprocessingShape" mc:Ignorable="w14 w15 w16se w16cid w16 w16cex w16sdtdh wp14">
+<w:numbering xmlns:wpc="http://schemas.microsoft.com/office/word/2010/wordprocessingCanvas" xmlns:cx="http://schemas.microsoft.com/office/drawing/2014/chartex" xmlns:cx1="http://schemas.microsoft.com/office/drawing/2015/9/8/chartex" xmlns:cx2="http://schemas.microsoft.com/office/drawing/2015/10/21/chartex" xmlns:cx3="http://schemas.microsoft.com/office/drawing/2016/5/9/chartex" xmlns:cx4="http://schemas.microsoft.com/office/drawing/2016/5/10/chartex" xmlns:cx5="http://schemas.microsoft.com/office/drawing/2016/5/11/chartex" xmlns:cx6="http://schemas.microsoft.com/office/drawing/2016/5/12/chartex" xmlns:cx7="http://schemas.microsoft.com/office/drawing/2016/5/13/chartex" xmlns:cx8="http://schemas.microsoft.com/office/drawing/2016/5/14/chartex" xmlns:mc="http://schemas.openxmlformats.org/markup-compatibility/2006" xmlns:aink="http://schemas.microsoft.com/office/drawing/2016/ink" xmlns:am3d="http://schemas.microsoft.com/office/drawing/2017/model3d" xmlns:o="urn:schemas-microsoft-com:office:office" xmlns:r="http://schemas.openxmlformats.org/officeDocument/2006/relationships" xmlns:m="http://schemas.openxmlformats.org/officeDocument/2006/math" xmlns:v="urn:schemas-microsoft-com:vml" xmlns:wp14="http://schemas.microsoft.com/office/word/2010/wordprocessingDrawing" xmlns:wp="http://schemas.openxmlformats.org/drawingml/2006/wordprocessingDrawing" xmlns:w10="urn:schemas-microsoft-com:office:word" xmlns:w="http://schemas.openxmlformats.org/wordprocessingml/2006/main" xmlns:w14="http://schemas.microsoft.com/office/word/2010/wordml" xmlns:w15="http://schemas.microsoft.com/office/word/2012/wordml" xmlns:w16cex="http://schemas.microsoft.com/office/word/2018/wordml/cex" xmlns:w16cid="http://schemas.microsoft.com/office/word/2016/wordml/cid" xmlns:w16="http://schemas.microsoft.com/office/word/2018/wordml" xmlns:w16se="http://schemas.microsoft.com/office/word/2015/wordml/symex" xmlns:wpg="http://schemas.microsoft.com/office/word/2010/wordprocessingGroup" xmlns:wpi="http://schemas.microsoft.com/office/word/2010/wordprocessingInk" xmlns:wne="http://schemas.microsoft.com/office/word/2006/wordml" xmlns:wps="http://schemas.microsoft.com/office/word/2010/wordprocessingShape" mc:Ignorable="w14 w15 w16se w16cid w16 w16cex wp14">
   <w:abstractNum w:abstractNumId="0" w15:restartNumberingAfterBreak="0">
     <w:nsid w:val="59EC72C1"/>
     <w:multiLevelType w:val="hybridMultilevel"/>
@@ -3719,7 +3761,7 @@
 </file>
 
 <file path=word/styles.xml><?xml version="1.0" encoding="utf-8"?>
-<w:styles xmlns:mc="http://schemas.openxmlformats.org/markup-compatibility/2006" xmlns:r="http://schemas.openxmlformats.org/officeDocument/2006/relationships" xmlns:w="http://schemas.openxmlformats.org/wordprocessingml/2006/main" xmlns:w14="http://schemas.microsoft.com/office/word/2010/wordml" xmlns:w15="http://schemas.microsoft.com/office/word/2012/wordml" xmlns:w16cex="http://schemas.microsoft.com/office/word/2018/wordml/cex" xmlns:w16cid="http://schemas.microsoft.com/office/word/2016/wordml/cid" xmlns:w16="http://schemas.microsoft.com/office/word/2018/wordml" xmlns:w16sdtdh="http://schemas.microsoft.com/office/word/2020/wordml/sdtdatahash" xmlns:w16se="http://schemas.microsoft.com/office/word/2015/wordml/symex" mc:Ignorable="w14 w15 w16se w16cid w16 w16cex w16sdtdh">
+<w:styles xmlns:mc="http://schemas.openxmlformats.org/markup-compatibility/2006" xmlns:r="http://schemas.openxmlformats.org/officeDocument/2006/relationships" xmlns:w="http://schemas.openxmlformats.org/wordprocessingml/2006/main" xmlns:w14="http://schemas.microsoft.com/office/word/2010/wordml" xmlns:w15="http://schemas.microsoft.com/office/word/2012/wordml" xmlns:w16cex="http://schemas.microsoft.com/office/word/2018/wordml/cex" xmlns:w16cid="http://schemas.microsoft.com/office/word/2016/wordml/cid" xmlns:w16="http://schemas.microsoft.com/office/word/2018/wordml" xmlns:w16se="http://schemas.microsoft.com/office/word/2015/wordml/symex" mc:Ignorable="w14 w15 w16se w16cid w16 w16cex">
   <w:docDefaults>
     <w:rPrDefault>
       <w:rPr>

</xml_diff>